<commit_message>
added new REFSQ version in new template and in track change mode, plus added lots of comments
</commit_message>
<xml_diff>
--- a/Paper_TraceabilityBasedPrioritization/Writing/AndreComments-ModelBasedTraceabilityForSystemStabilization.docx
+++ b/Paper_TraceabilityBasedPrioritization/Writing/AndreComments-ModelBasedTraceabilityForSystemStabilization.docx
@@ -1,6 +1,6 @@
 
 <file path=word/document.xml><?xml version="1.0" encoding="utf-8"?>
-<w:document xmlns:wpc="http://schemas.microsoft.com/office/word/2010/wordprocessingCanvas" xmlns:mc="http://schemas.openxmlformats.org/markup-compatibility/2006" xmlns:o="urn:schemas-microsoft-com:office:office" xmlns:r="http://schemas.openxmlformats.org/officeDocument/2006/relationships" xmlns:m="http://schemas.openxmlformats.org/officeDocument/2006/math" xmlns:v="urn:schemas-microsoft-com:vml" xmlns:wp14="http://schemas.microsoft.com/office/word/2010/wordprocessingDrawing" xmlns:wp="http://schemas.openxmlformats.org/drawingml/2006/wordprocessingDrawing" xmlns:w10="urn:schemas-microsoft-com:office:word" xmlns:w="http://schemas.openxmlformats.org/wordprocessingml/2006/main" xmlns:w14="http://schemas.microsoft.com/office/word/2010/wordml" xmlns:wpg="http://schemas.microsoft.com/office/word/2010/wordprocessingGroup" xmlns:wpi="http://schemas.microsoft.com/office/word/2010/wordprocessingInk" xmlns:wne="http://schemas.microsoft.com/office/word/2006/wordml" xmlns:wps="http://schemas.microsoft.com/office/word/2010/wordprocessingShape" mc:Ignorable="w14 wp14">
+<w:document xmlns:wpc="http://schemas.microsoft.com/office/word/2010/wordprocessingCanvas" xmlns:mo="http://schemas.microsoft.com/office/mac/office/2008/main" xmlns:mc="http://schemas.openxmlformats.org/markup-compatibility/2006" xmlns:mv="urn:schemas-microsoft-com:mac:vml" xmlns:o="urn:schemas-microsoft-com:office:office" xmlns:r="http://schemas.openxmlformats.org/officeDocument/2006/relationships" xmlns:m="http://schemas.openxmlformats.org/officeDocument/2006/math" xmlns:v="urn:schemas-microsoft-com:vml" xmlns:wp14="http://schemas.microsoft.com/office/word/2010/wordprocessingDrawing" xmlns:wp="http://schemas.openxmlformats.org/drawingml/2006/wordprocessingDrawing" xmlns:w10="urn:schemas-microsoft-com:office:word" xmlns:w="http://schemas.openxmlformats.org/wordprocessingml/2006/main" xmlns:w14="http://schemas.microsoft.com/office/word/2010/wordml" xmlns:wpg="http://schemas.microsoft.com/office/word/2010/wordprocessingGroup" xmlns:wpi="http://schemas.microsoft.com/office/word/2010/wordprocessingInk" xmlns:wne="http://schemas.microsoft.com/office/word/2006/wordml" xmlns:wps="http://schemas.microsoft.com/office/word/2010/wordprocessingShape" mc:Ignorable="w14 wp14">
   <w:body>
     <w:p>
       <w:pPr>
@@ -14,6 +14,7 @@
         <w:t xml:space="preserve">Traceability for System </w:t>
       </w:r>
       <w:commentRangeStart w:id="0"/>
+      <w:commentRangeStart w:id="1"/>
       <w:r>
         <w:t>Stabilization</w:t>
       </w:r>
@@ -24,6 +25,14 @@
           <w:kern w:val="0"/>
         </w:rPr>
         <w:commentReference w:id="0"/>
+      </w:r>
+      <w:commentRangeEnd w:id="1"/>
+      <w:r>
+        <w:rPr>
+          <w:rStyle w:val="CommentReference"/>
+          <w:kern w:val="0"/>
+        </w:rPr>
+        <w:commentReference w:id="1"/>
       </w:r>
     </w:p>
     <w:p>
@@ -249,7 +258,19 @@
           <w:iCs/>
           <w:sz w:val="20"/>
         </w:rPr>
-        <w:t>In this paper we demonstrate the facts motivating the model and how the model is to be operated. We also offer as future work some research questions and possible extensions.</w:t>
+        <w:t>In</w:t>
+      </w:r>
+      <w:bookmarkStart w:id="2" w:name="_GoBack"/>
+      <w:bookmarkEnd w:id="2"/>
+      <w:r>
+        <w:rPr>
+          <w:b w:val="0"/>
+          <w:bCs/>
+          <w:i/>
+          <w:iCs/>
+          <w:sz w:val="20"/>
+        </w:rPr>
+        <w:t xml:space="preserve"> this paper we demonstrate the facts motivating the model and how the model is to be operated. We also offer as future work some research questions and possible extensions.</w:t>
       </w:r>
     </w:p>
     <w:p/>
@@ -257,8 +278,7 @@
       <w:pPr>
         <w:pStyle w:val="IndexTerms"/>
       </w:pPr>
-      <w:bookmarkStart w:id="1" w:name="PointTmp"/>
-      <w:proofErr w:type="gramStart"/>
+      <w:bookmarkStart w:id="3" w:name="PointTmp"/>
       <w:r>
         <w:t>Index Terms — Model-Drive</w:t>
       </w:r>
@@ -272,9 +292,8 @@
       <w:r>
         <w:t xml:space="preserve"> Engineering, Traceability, Bug Triage.</w:t>
       </w:r>
-      <w:proofErr w:type="gramEnd"/>
-    </w:p>
-    <w:bookmarkEnd w:id="1"/>
+    </w:p>
+    <w:bookmarkEnd w:id="3"/>
     <w:p>
       <w:pPr>
         <w:pStyle w:val="Heading1"/>
@@ -514,7 +533,7 @@
         </w:rPr>
         <w:t xml:space="preserve">]. Nowadays decisions are mostly tacit and ad hoc. For instance, who better knows the code or feature takes the burden of </w:t>
       </w:r>
-      <w:commentRangeStart w:id="2"/>
+      <w:commentRangeStart w:id="4"/>
       <w:r>
         <w:rPr>
           <w:b w:val="0"/>
@@ -529,25 +548,23 @@
           <w:smallCaps w:val="0"/>
           <w:kern w:val="0"/>
         </w:rPr>
-        <w:t xml:space="preserve"> [5</w:t>
-      </w:r>
-      <w:proofErr w:type="gramStart"/>
+        <w:t xml:space="preserve"> [5][6]. Relying on code ownership m</w:t>
+      </w:r>
       <w:r>
         <w:rPr>
           <w:b w:val="0"/>
           <w:smallCaps w:val="0"/>
           <w:kern w:val="0"/>
         </w:rPr>
-        <w:t>][</w:t>
-      </w:r>
-      <w:proofErr w:type="gramEnd"/>
+        <w:t>a</w:t>
+      </w:r>
       <w:r>
         <w:rPr>
           <w:b w:val="0"/>
           <w:smallCaps w:val="0"/>
           <w:kern w:val="0"/>
         </w:rPr>
-        <w:t>6]. Relying on code ownership m</w:t>
+        <w:t>y not be possible for situations in which teams have to deal with legacy systems</w:t>
       </w:r>
       <w:r>
         <w:rPr>
@@ -555,7 +572,7 @@
           <w:smallCaps w:val="0"/>
           <w:kern w:val="0"/>
         </w:rPr>
-        <w:t>a</w:t>
+        <w:t xml:space="preserve">. This is also the case of an organizational </w:t>
       </w:r>
       <w:r>
         <w:rPr>
@@ -563,7 +580,7 @@
           <w:smallCaps w:val="0"/>
           <w:kern w:val="0"/>
         </w:rPr>
-        <w:t>y not be possible for situations in which teams have to deal with legacy systems</w:t>
+        <w:t xml:space="preserve">culture </w:t>
       </w:r>
       <w:r>
         <w:rPr>
@@ -571,7 +588,7 @@
           <w:smallCaps w:val="0"/>
           <w:kern w:val="0"/>
         </w:rPr>
-        <w:t xml:space="preserve">. This is also the case of an organizational </w:t>
+        <w:t xml:space="preserve">that </w:t>
       </w:r>
       <w:r>
         <w:rPr>
@@ -579,7 +596,7 @@
           <w:smallCaps w:val="0"/>
           <w:kern w:val="0"/>
         </w:rPr>
-        <w:t xml:space="preserve">culture </w:t>
+        <w:t xml:space="preserve">presupposes a distributed ownership over the </w:t>
       </w:r>
       <w:r>
         <w:rPr>
@@ -587,7 +604,7 @@
           <w:smallCaps w:val="0"/>
           <w:kern w:val="0"/>
         </w:rPr>
-        <w:t xml:space="preserve">that </w:t>
+        <w:t xml:space="preserve">source </w:t>
       </w:r>
       <w:r>
         <w:rPr>
@@ -595,7 +612,7 @@
           <w:smallCaps w:val="0"/>
           <w:kern w:val="0"/>
         </w:rPr>
-        <w:t xml:space="preserve">presupposes a distributed ownership over the </w:t>
+        <w:t>code</w:t>
       </w:r>
       <w:r>
         <w:rPr>
@@ -603,7 +620,7 @@
           <w:smallCaps w:val="0"/>
           <w:kern w:val="0"/>
         </w:rPr>
-        <w:t xml:space="preserve">source </w:t>
+        <w:t xml:space="preserve"> (Agile teams).</w:t>
       </w:r>
       <w:r>
         <w:rPr>
@@ -611,25 +628,9 @@
           <w:smallCaps w:val="0"/>
           <w:kern w:val="0"/>
         </w:rPr>
-        <w:t>code</w:t>
-      </w:r>
-      <w:r>
-        <w:rPr>
-          <w:b w:val="0"/>
-          <w:smallCaps w:val="0"/>
-          <w:kern w:val="0"/>
-        </w:rPr>
-        <w:t xml:space="preserve"> (Agile teams).</w:t>
-      </w:r>
-      <w:r>
-        <w:rPr>
-          <w:b w:val="0"/>
-          <w:smallCaps w:val="0"/>
-          <w:kern w:val="0"/>
-        </w:rPr>
         <w:t xml:space="preserve"> </w:t>
       </w:r>
-      <w:commentRangeEnd w:id="2"/>
+      <w:commentRangeEnd w:id="4"/>
       <w:r>
         <w:rPr>
           <w:rStyle w:val="CommentReference"/>
@@ -637,7 +638,7 @@
           <w:smallCaps w:val="0"/>
           <w:kern w:val="0"/>
         </w:rPr>
-        <w:commentReference w:id="2"/>
+        <w:commentReference w:id="4"/>
       </w:r>
       <w:r>
         <w:rPr>
@@ -842,7 +843,7 @@
           <w:sz w:val="22"/>
         </w:rPr>
         <w:drawing>
-          <wp:inline distT="0" distB="0" distL="0" distR="0" wp14:anchorId="1182ED58" wp14:editId="66D7F660">
+          <wp:inline distT="0" distB="0" distL="0" distR="0" wp14:anchorId="11C8BDAD" wp14:editId="5D21528A">
             <wp:extent cx="2856024" cy="873607"/>
             <wp:effectExtent l="0" t="0" r="1905" b="3175"/>
             <wp:docPr id="3" name="Picture 3"/>
@@ -899,19 +900,11 @@
           <w:b/>
         </w:rPr>
       </w:pPr>
-      <w:proofErr w:type="gramStart"/>
       <w:r>
         <w:rPr>
           <w:b/>
         </w:rPr>
-        <w:t>Figure-1.</w:t>
-      </w:r>
-      <w:proofErr w:type="gramEnd"/>
-      <w:r>
-        <w:rPr>
-          <w:b/>
-        </w:rPr>
-        <w:t xml:space="preserve"> Typical Cycle of System Stabilization during Testing</w:t>
+        <w:t>Figure-1. Typical Cycle of System Stabilization during Testing</w:t>
       </w:r>
     </w:p>
     <w:p>
@@ -958,7 +951,7 @@
         </w:rPr>
         <w:lastRenderedPageBreak/>
         <w:drawing>
-          <wp:inline distT="0" distB="0" distL="0" distR="0" wp14:anchorId="06139D91" wp14:editId="39906B3D">
+          <wp:inline distT="0" distB="0" distL="0" distR="0" wp14:anchorId="6268626B" wp14:editId="599482C7">
             <wp:extent cx="2878372" cy="1701579"/>
             <wp:effectExtent l="0" t="0" r="17780" b="13335"/>
             <wp:docPr id="6" name="Chart 6"/>
@@ -990,8 +983,7 @@
           <w:lang w:eastAsia="zh-CN"/>
         </w:rPr>
       </w:pPr>
-      <w:commentRangeStart w:id="3"/>
-      <w:proofErr w:type="gramStart"/>
+      <w:commentRangeStart w:id="5"/>
       <w:r>
         <w:rPr>
           <w:b/>
@@ -999,35 +991,27 @@
         </w:rPr>
         <w:t>Figure</w:t>
       </w:r>
-      <w:commentRangeEnd w:id="3"/>
+      <w:commentRangeEnd w:id="5"/>
       <w:r>
         <w:rPr>
           <w:rStyle w:val="CommentReference"/>
         </w:rPr>
-        <w:commentReference w:id="3"/>
+        <w:commentReference w:id="5"/>
       </w:r>
       <w:r>
         <w:rPr>
           <w:b/>
           <w:szCs w:val="22"/>
         </w:rPr>
-        <w:t>-2.</w:t>
-      </w:r>
-      <w:proofErr w:type="gramEnd"/>
-      <w:r>
+        <w:t>-2. Example of the stabilization output for a testing phase.  Red = Bugs Opened; Blue=Bugs Fixed; Dotted line = Balance (Opened-Fixed)</w:t>
+      </w:r>
+    </w:p>
+    <w:p>
+      <w:pPr>
+        <w:jc w:val="center"/>
         <w:rPr>
           <w:b/>
           <w:szCs w:val="22"/>
-        </w:rPr>
-        <w:t xml:space="preserve"> Example of the stabilization output for a testing phase.  Red = Bugs Opened; Blue=Bugs Fixed; Dotted line = Balance (Opened-Fixed)</w:t>
-      </w:r>
-    </w:p>
-    <w:p>
-      <w:pPr>
-        <w:jc w:val="center"/>
-        <w:rPr>
-          <w:b/>
-          <w:szCs w:val="22"/>
           <w:lang w:eastAsia="zh-CN"/>
         </w:rPr>
       </w:pPr>
@@ -1218,7 +1202,7 @@
           <w:noProof/>
         </w:rPr>
         <w:drawing>
-          <wp:inline distT="0" distB="0" distL="0" distR="0" wp14:anchorId="746ED966" wp14:editId="5B9720E1">
+          <wp:inline distT="0" distB="0" distL="0" distR="0" wp14:anchorId="3169F951" wp14:editId="498E56EA">
             <wp:extent cx="3037398" cy="2560320"/>
             <wp:effectExtent l="0" t="0" r="10795" b="11430"/>
             <wp:docPr id="1" name="Chart 1"/>
@@ -1271,16 +1255,16 @@
       <w:r>
         <w:t xml:space="preserve">Concerning the order of bug fixing, the answers also concentrated on the importance to the final user (figure-4). </w:t>
       </w:r>
-      <w:commentRangeStart w:id="4"/>
+      <w:commentRangeStart w:id="6"/>
       <w:r>
         <w:t>Such result emphasizes the use of traceability to retrieve a user as a client prioritization criterion</w:t>
       </w:r>
-      <w:commentRangeEnd w:id="4"/>
+      <w:commentRangeEnd w:id="6"/>
       <w:r>
         <w:rPr>
           <w:rStyle w:val="CommentReference"/>
         </w:rPr>
-        <w:commentReference w:id="4"/>
+        <w:commentReference w:id="6"/>
       </w:r>
       <w:r>
         <w:t>. This type of prioritization does not take in consideration the net of artifact and code produced. We believe this concentration stem from the test prioritization decision making and not from a conscious choice made by the team.</w:t>
@@ -1304,7 +1288,7 @@
           <w:noProof/>
         </w:rPr>
         <w:drawing>
-          <wp:inline distT="0" distB="0" distL="0" distR="0" wp14:anchorId="4FD5371F" wp14:editId="41B082DE">
+          <wp:inline distT="0" distB="0" distL="0" distR="0" wp14:anchorId="74A93B93" wp14:editId="1B5F7E2D">
             <wp:extent cx="2862469" cy="2504661"/>
             <wp:effectExtent l="0" t="0" r="14605" b="10160"/>
             <wp:docPr id="8" name="Chart 8"/>
@@ -1391,7 +1375,7 @@
           <w:noProof/>
         </w:rPr>
         <w:drawing>
-          <wp:inline distT="0" distB="0" distL="0" distR="0" wp14:anchorId="2B9959FD" wp14:editId="351E027F">
+          <wp:inline distT="0" distB="0" distL="0" distR="0" wp14:anchorId="39783CEB" wp14:editId="54C5E287">
             <wp:extent cx="2910177" cy="2600076"/>
             <wp:effectExtent l="0" t="0" r="24130" b="10160"/>
             <wp:docPr id="7" name="Chart 7"/>
@@ -1444,16 +1428,16 @@
       <w:r>
         <w:t xml:space="preserve">Tracking bugs involves traversing the system composed not only by code, but by all the documents produced in the requirements and design efforts. Hence, if we were to pursue the hypotheses that </w:t>
       </w:r>
-      <w:commentRangeStart w:id="5"/>
+      <w:commentRangeStart w:id="7"/>
       <w:r>
         <w:t xml:space="preserve">optimal </w:t>
       </w:r>
-      <w:commentRangeEnd w:id="5"/>
+      <w:commentRangeEnd w:id="7"/>
       <w:r>
         <w:rPr>
           <w:rStyle w:val="CommentReference"/>
         </w:rPr>
-        <w:commentReference w:id="5"/>
+        <w:commentReference w:id="7"/>
       </w:r>
       <w:r>
         <w:t>test and fix sequences exist and are effective to system stabilization, the answer must be raised from the requirements engineering methods that create integrated maps of the knowledge about the software being grown.</w:t>
@@ -1470,11 +1454,11 @@
       <w:r>
         <w:t xml:space="preserve"> </w:t>
       </w:r>
-      <w:commentRangeStart w:id="6"/>
+      <w:commentRangeStart w:id="8"/>
       <w:r>
         <w:t>Metaphor</w:t>
       </w:r>
-      <w:commentRangeEnd w:id="6"/>
+      <w:commentRangeEnd w:id="8"/>
       <w:r>
         <w:rPr>
           <w:rStyle w:val="CommentReference"/>
@@ -1482,7 +1466,7 @@
           <w:smallCaps w:val="0"/>
           <w:kern w:val="0"/>
         </w:rPr>
-        <w:commentReference w:id="6"/>
+        <w:commentReference w:id="8"/>
       </w:r>
     </w:p>
     <w:p>
@@ -1913,19 +1897,11 @@
         </w:rPr>
         <w:t>18</w:t>
       </w:r>
-      <w:proofErr w:type="gramStart"/>
-      <w:r>
-        <w:rPr>
-          <w:lang w:eastAsia="zh-CN"/>
-        </w:rPr>
-        <w:t>][</w:t>
-      </w:r>
-      <w:proofErr w:type="gramEnd"/>
-      <w:r>
-        <w:rPr>
-          <w:lang w:eastAsia="zh-CN"/>
-        </w:rPr>
-        <w:t>1</w:t>
+      <w:r>
+        <w:rPr>
+          <w:lang w:eastAsia="zh-CN"/>
+        </w:rPr>
+        <w:t>][1</w:t>
       </w:r>
       <w:r>
         <w:rPr>
@@ -2252,7 +2228,7 @@
           <w:lang w:eastAsia="zh-CN"/>
         </w:rPr>
       </w:pPr>
-      <w:commentRangeStart w:id="7"/>
+      <w:commentRangeStart w:id="9"/>
       <w:r>
         <w:rPr>
           <w:lang w:eastAsia="zh-CN"/>
@@ -2283,12 +2259,12 @@
         </w:rPr>
         <w:t xml:space="preserve">overhead </w:t>
       </w:r>
-      <w:commentRangeEnd w:id="7"/>
+      <w:commentRangeEnd w:id="9"/>
       <w:r>
         <w:rPr>
           <w:rStyle w:val="CommentReference"/>
         </w:rPr>
-        <w:commentReference w:id="7"/>
+        <w:commentReference w:id="9"/>
       </w:r>
       <w:r>
         <w:rPr>
@@ -2328,19 +2304,11 @@
         </w:rPr>
         <w:t xml:space="preserve">]; and only large companies mandated by software process standards such as CMMI or ISO 15504 </w:t>
       </w:r>
-      <w:proofErr w:type="gramStart"/>
-      <w:r>
-        <w:rPr>
-          <w:lang w:eastAsia="zh-CN"/>
-        </w:rPr>
-        <w:t>end</w:t>
-      </w:r>
-      <w:proofErr w:type="gramEnd"/>
-      <w:r>
-        <w:rPr>
-          <w:lang w:eastAsia="zh-CN"/>
-        </w:rPr>
-        <w:t xml:space="preserve"> up adopting </w:t>
+      <w:r>
+        <w:rPr>
+          <w:lang w:eastAsia="zh-CN"/>
+        </w:rPr>
+        <w:t xml:space="preserve">end up adopting </w:t>
       </w:r>
       <w:r>
         <w:rPr>
@@ -2880,14 +2848,12 @@
         </w:rPr>
         <w:t>46</w:t>
       </w:r>
-      <w:proofErr w:type="gramStart"/>
       <w:r>
         <w:rPr>
           <w:lang w:eastAsia="zh-CN"/>
         </w:rPr>
         <w:t>][</w:t>
       </w:r>
-      <w:proofErr w:type="gramEnd"/>
       <w:r>
         <w:rPr>
           <w:rFonts w:hint="eastAsia"/>
@@ -3040,19 +3006,19 @@
         </w:rPr>
         <w:t xml:space="preserve">]. </w:t>
       </w:r>
-      <w:commentRangeStart w:id="8"/>
+      <w:commentRangeStart w:id="10"/>
       <w:r>
         <w:rPr>
           <w:lang w:eastAsia="zh-CN"/>
         </w:rPr>
         <w:t xml:space="preserve">Therefore, we believe </w:t>
       </w:r>
-      <w:commentRangeEnd w:id="8"/>
+      <w:commentRangeEnd w:id="10"/>
       <w:r>
         <w:rPr>
           <w:rStyle w:val="CommentReference"/>
         </w:rPr>
-        <w:commentReference w:id="8"/>
+        <w:commentReference w:id="10"/>
       </w:r>
       <w:r>
         <w:rPr>
@@ -3100,7 +3066,7 @@
       <w:pPr>
         <w:pStyle w:val="Heading2"/>
       </w:pPr>
-      <w:commentRangeStart w:id="9"/>
+      <w:commentRangeStart w:id="11"/>
       <w:r>
         <w:rPr>
           <w:lang w:eastAsia="zh-CN"/>
@@ -3113,13 +3079,13 @@
         </w:rPr>
         <w:t xml:space="preserve"> in Face of the Literature</w:t>
       </w:r>
-      <w:commentRangeEnd w:id="9"/>
+      <w:commentRangeEnd w:id="11"/>
       <w:r>
         <w:rPr>
           <w:rStyle w:val="CommentReference"/>
           <w:i w:val="0"/>
         </w:rPr>
-        <w:commentReference w:id="9"/>
+        <w:commentReference w:id="11"/>
       </w:r>
     </w:p>
     <w:p>
@@ -3497,16 +3463,16 @@
       <w:r>
         <w:t xml:space="preserve">: A </w:t>
       </w:r>
-      <w:commentRangeStart w:id="10"/>
+      <w:commentRangeStart w:id="12"/>
       <w:r>
         <w:t xml:space="preserve">formal </w:t>
       </w:r>
-      <w:commentRangeEnd w:id="10"/>
+      <w:commentRangeEnd w:id="12"/>
       <w:r>
         <w:rPr>
           <w:rStyle w:val="CommentReference"/>
         </w:rPr>
-        <w:commentReference w:id="10"/>
+        <w:commentReference w:id="12"/>
       </w:r>
       <w:r>
         <w:t>representation of each relationship will provide the point</w:t>
@@ -3625,7 +3591,7 @@
       <w:r>
         <w:t xml:space="preserve">should </w:t>
       </w:r>
-      <w:commentRangeStart w:id="11"/>
+      <w:commentRangeStart w:id="13"/>
       <w:r>
         <w:t>be turned off (zero) or on (1)</w:t>
       </w:r>
@@ -3635,12 +3601,12 @@
       <w:r>
         <w:t>s</w:t>
       </w:r>
-      <w:commentRangeEnd w:id="11"/>
+      <w:commentRangeEnd w:id="13"/>
       <w:r>
         <w:rPr>
           <w:rStyle w:val="CommentReference"/>
         </w:rPr>
-        <w:commentReference w:id="11"/>
+        <w:commentReference w:id="13"/>
       </w:r>
       <w:r>
         <w:t>.</w:t>
@@ -3710,16 +3676,16 @@
         </w:numPr>
         <w:jc w:val="both"/>
       </w:pPr>
-      <w:commentRangeStart w:id="12"/>
+      <w:commentRangeStart w:id="14"/>
       <w:r>
         <w:t>We do not aim at coping with changes of artifacts during system stabilization</w:t>
       </w:r>
-      <w:commentRangeEnd w:id="12"/>
+      <w:commentRangeEnd w:id="14"/>
       <w:r>
         <w:rPr>
           <w:rStyle w:val="CommentReference"/>
         </w:rPr>
-        <w:commentReference w:id="12"/>
+        <w:commentReference w:id="14"/>
       </w:r>
     </w:p>
     <w:p>
@@ -3780,19 +3746,19 @@
         </w:numPr>
         <w:jc w:val="both"/>
       </w:pPr>
-      <w:commentRangeStart w:id="13"/>
+      <w:commentRangeStart w:id="15"/>
       <w:r>
         <w:rPr>
           <w:u w:val="single"/>
         </w:rPr>
         <w:t>Assumption</w:t>
       </w:r>
-      <w:commentRangeEnd w:id="13"/>
+      <w:commentRangeEnd w:id="15"/>
       <w:r>
         <w:rPr>
           <w:rStyle w:val="CommentReference"/>
         </w:rPr>
-        <w:commentReference w:id="13"/>
+        <w:commentReference w:id="15"/>
       </w:r>
       <w:r>
         <w:t>: Traceability information will be entered as people create and update new artifacts.</w:t>
@@ -3977,19 +3943,19 @@
         </w:tabs>
         <w:jc w:val="both"/>
       </w:pPr>
-      <w:commentRangeStart w:id="14"/>
+      <w:commentRangeStart w:id="16"/>
       <w:r>
         <w:rPr>
           <w:u w:val="single"/>
         </w:rPr>
         <w:t>Option</w:t>
       </w:r>
-      <w:commentRangeEnd w:id="14"/>
+      <w:commentRangeEnd w:id="16"/>
       <w:r>
         <w:rPr>
           <w:rStyle w:val="CommentReference"/>
         </w:rPr>
-        <w:commentReference w:id="14"/>
+        <w:commentReference w:id="16"/>
       </w:r>
       <w:r>
         <w:rPr>
@@ -4229,7 +4195,7 @@
           <w:noProof/>
         </w:rPr>
         <w:drawing>
-          <wp:inline distT="0" distB="0" distL="0" distR="0" wp14:anchorId="7774C63C">
+          <wp:inline distT="0" distB="0" distL="0" distR="0" wp14:anchorId="4690491B" wp14:editId="28517883">
             <wp:extent cx="3339548" cy="1540750"/>
             <wp:effectExtent l="0" t="0" r="0" b="2540"/>
             <wp:docPr id="9" name="Picture 9"/>
@@ -5551,7 +5517,7 @@
           <w:noProof/>
         </w:rPr>
         <w:drawing>
-          <wp:inline distT="0" distB="0" distL="0" distR="0" wp14:anchorId="42341911">
+          <wp:inline distT="0" distB="0" distL="0" distR="0" wp14:anchorId="5888FC0D" wp14:editId="1A3A5CFC">
             <wp:extent cx="3276362" cy="1007078"/>
             <wp:effectExtent l="0" t="0" r="635" b="3175"/>
             <wp:docPr id="15" name="Picture 15"/>
@@ -5604,7 +5570,6 @@
           <w:lang w:eastAsia="zh-CN"/>
         </w:rPr>
       </w:pPr>
-      <w:proofErr w:type="gramStart"/>
       <w:r>
         <w:rPr>
           <w:b/>
@@ -5632,44 +5597,36 @@
           <w:b/>
           <w:lang w:eastAsia="zh-CN"/>
         </w:rPr>
-        <w:t>.</w:t>
-      </w:r>
-      <w:proofErr w:type="gramEnd"/>
+        <w:t>. T</w:t>
+      </w:r>
       <w:r>
         <w:rPr>
           <w:b/>
           <w:lang w:eastAsia="zh-CN"/>
         </w:rPr>
-        <w:t xml:space="preserve"> T</w:t>
-      </w:r>
+        <w:t xml:space="preserve">he </w:t>
+      </w:r>
+      <w:commentRangeStart w:id="17"/>
       <w:r>
         <w:rPr>
           <w:b/>
           <w:lang w:eastAsia="zh-CN"/>
         </w:rPr>
-        <w:t xml:space="preserve">he </w:t>
-      </w:r>
-      <w:commentRangeStart w:id="15"/>
+        <w:t xml:space="preserve">dependencies between goals and </w:t>
+      </w:r>
       <w:r>
         <w:rPr>
           <w:b/>
           <w:lang w:eastAsia="zh-CN"/>
         </w:rPr>
-        <w:t xml:space="preserve">dependencies between goals and </w:t>
-      </w:r>
-      <w:r>
-        <w:rPr>
-          <w:b/>
-          <w:lang w:eastAsia="zh-CN"/>
-        </w:rPr>
         <w:t>requirements</w:t>
       </w:r>
-      <w:commentRangeEnd w:id="15"/>
+      <w:commentRangeEnd w:id="17"/>
       <w:r>
         <w:rPr>
           <w:rStyle w:val="CommentReference"/>
         </w:rPr>
-        <w:commentReference w:id="15"/>
+        <w:commentReference w:id="17"/>
       </w:r>
     </w:p>
     <w:p>
@@ -5692,7 +5649,7 @@
           <w:noProof/>
         </w:rPr>
         <w:drawing>
-          <wp:inline distT="0" distB="0" distL="0" distR="0" wp14:anchorId="17998A9F">
+          <wp:inline distT="0" distB="0" distL="0" distR="0" wp14:anchorId="4C0DF65B" wp14:editId="4EB0CD7C">
             <wp:extent cx="3275938" cy="1271923"/>
             <wp:effectExtent l="0" t="0" r="1270" b="4445"/>
             <wp:docPr id="17" name="Picture 17"/>
@@ -5745,7 +5702,6 @@
           <w:lang w:eastAsia="zh-CN"/>
         </w:rPr>
       </w:pPr>
-      <w:proofErr w:type="gramStart"/>
       <w:r>
         <w:rPr>
           <w:b/>
@@ -5773,15 +5729,7 @@
           <w:b/>
           <w:lang w:eastAsia="zh-CN"/>
         </w:rPr>
-        <w:t>.</w:t>
-      </w:r>
-      <w:proofErr w:type="gramEnd"/>
-      <w:r>
-        <w:rPr>
-          <w:b/>
-          <w:lang w:eastAsia="zh-CN"/>
-        </w:rPr>
-        <w:t xml:space="preserve"> T</w:t>
+        <w:t>. T</w:t>
       </w:r>
       <w:r>
         <w:rPr>
@@ -5954,7 +5902,7 @@
         </w:rPr>
         <w:lastRenderedPageBreak/>
         <w:drawing>
-          <wp:inline distT="0" distB="0" distL="0" distR="0" wp14:anchorId="7A745A83">
+          <wp:inline distT="0" distB="0" distL="0" distR="0" wp14:anchorId="6FC7F260" wp14:editId="64AA2F07">
             <wp:extent cx="3188473" cy="1237961"/>
             <wp:effectExtent l="0" t="0" r="0" b="635"/>
             <wp:docPr id="14" name="Picture 14"/>
@@ -6008,7 +5956,6 @@
           <w:lang w:eastAsia="zh-CN"/>
         </w:rPr>
       </w:pPr>
-      <w:proofErr w:type="gramStart"/>
       <w:r>
         <w:rPr>
           <w:b/>
@@ -6030,7 +5977,6 @@
         </w:rPr>
         <w:t>.</w:t>
       </w:r>
-      <w:proofErr w:type="gramEnd"/>
       <w:r>
         <w:rPr>
           <w:b/>
@@ -6056,17 +6002,17 @@
       <w:r>
         <w:t xml:space="preserve">Minimize </w:t>
       </w:r>
-      <w:commentRangeStart w:id="16"/>
+      <w:commentRangeStart w:id="18"/>
       <w:r>
         <w:t>Concurrency</w:t>
       </w:r>
-      <w:commentRangeEnd w:id="16"/>
+      <w:commentRangeEnd w:id="18"/>
       <w:r>
         <w:rPr>
           <w:rStyle w:val="CommentReference"/>
           <w:i w:val="0"/>
         </w:rPr>
-        <w:commentReference w:id="16"/>
+        <w:commentReference w:id="18"/>
       </w:r>
     </w:p>
     <w:p>
@@ -6469,7 +6415,7 @@
           <w:noProof/>
         </w:rPr>
         <w:drawing>
-          <wp:inline distT="0" distB="0" distL="0" distR="0" wp14:anchorId="020E3F77">
+          <wp:inline distT="0" distB="0" distL="0" distR="0" wp14:anchorId="6FDB1DF2" wp14:editId="4418B72A">
             <wp:extent cx="3236181" cy="1295023"/>
             <wp:effectExtent l="0" t="0" r="2540" b="635"/>
             <wp:docPr id="18" name="Picture 18"/>
@@ -6523,7 +6469,6 @@
           <w:lang w:eastAsia="zh-CN"/>
         </w:rPr>
       </w:pPr>
-      <w:proofErr w:type="gramStart"/>
       <w:r>
         <w:rPr>
           <w:b/>
@@ -6552,7 +6497,6 @@
         </w:rPr>
         <w:t>.</w:t>
       </w:r>
-      <w:proofErr w:type="gramEnd"/>
       <w:r>
         <w:rPr>
           <w:b/>
@@ -6581,11 +6525,11 @@
       <w:pPr>
         <w:pStyle w:val="Heading1"/>
       </w:pPr>
-      <w:commentRangeStart w:id="17"/>
+      <w:commentRangeStart w:id="19"/>
       <w:r>
         <w:t xml:space="preserve">Conclusion </w:t>
       </w:r>
-      <w:commentRangeEnd w:id="17"/>
+      <w:commentRangeEnd w:id="19"/>
       <w:r>
         <w:rPr>
           <w:rStyle w:val="CommentReference"/>
@@ -6593,7 +6537,7 @@
           <w:smallCaps w:val="0"/>
           <w:kern w:val="0"/>
         </w:rPr>
-        <w:commentReference w:id="17"/>
+        <w:commentReference w:id="19"/>
       </w:r>
       <w:r>
         <w:t>and Future Work</w:t>
@@ -6756,9 +6700,15 @@
         <w:rPr>
           <w:color w:val="FF0000"/>
         </w:rPr>
-        <w:t>Read Anita’s work.</w:t>
+        <w:t>Read</w:t>
       </w:r>
       <w:proofErr w:type="gramEnd"/>
+      <w:r>
+        <w:rPr>
+          <w:color w:val="FF0000"/>
+        </w:rPr>
+        <w:t xml:space="preserve"> Anita’s work.</w:t>
+      </w:r>
     </w:p>
     <w:p>
       <w:pPr>
@@ -7838,7 +7788,7 @@
           <w:i/>
           <w:iCs/>
         </w:rPr>
-        <w:t xml:space="preserve">Requirements Engineering, </w:t>
+        <w:t>Requirements Engineering, 1994</w:t>
       </w:r>
       <w:proofErr w:type="gramStart"/>
       <w:r>
@@ -7846,7 +7796,7 @@
           <w:i/>
           <w:iCs/>
         </w:rPr>
-        <w:t>1994.,</w:t>
+        <w:t>.,</w:t>
       </w:r>
       <w:proofErr w:type="gramEnd"/>
       <w:r>
@@ -8073,49 +8023,66 @@
           <w:i/>
           <w:iCs/>
         </w:rPr>
-        <w:t xml:space="preserve">Tools and Techniques for Maintaining Traceability </w:t>
-      </w:r>
-      <w:proofErr w:type="gramStart"/>
+        <w:t>Tools and Techniques for Maintaining Traceability During Design, IEE Colloquium on</w:t>
+      </w:r>
+      <w:r>
+        <w:t xml:space="preserve"> (pp. 2-1). IET.</w:t>
+      </w:r>
+    </w:p>
+    <w:p>
+      <w:pPr>
+        <w:pStyle w:val="References"/>
+      </w:pPr>
+      <w:r>
+        <w:t xml:space="preserve">Ramesh, B., &amp; </w:t>
+      </w:r>
+      <w:proofErr w:type="spellStart"/>
+      <w:r>
+        <w:t>Jarke</w:t>
+      </w:r>
+      <w:proofErr w:type="spellEnd"/>
+      <w:r>
+        <w:t xml:space="preserve">, M. (2001). Toward reference models for requirements traceability. </w:t>
+      </w:r>
       <w:r>
         <w:rPr>
           <w:i/>
           <w:iCs/>
         </w:rPr>
-        <w:t>During</w:t>
-      </w:r>
-      <w:proofErr w:type="gramEnd"/>
+        <w:t>Software Engineering, IEEE Transactions on</w:t>
+      </w:r>
+      <w:r>
+        <w:t xml:space="preserve">, </w:t>
+      </w:r>
       <w:r>
         <w:rPr>
           <w:i/>
           <w:iCs/>
         </w:rPr>
-        <w:t xml:space="preserve"> Design, IEE Colloquium on</w:t>
-      </w:r>
-      <w:r>
-        <w:t xml:space="preserve"> (pp. 2-1). IET.</w:t>
+        <w:t>27</w:t>
+      </w:r>
+      <w:r>
+        <w:t>(1), 58-93.</w:t>
       </w:r>
     </w:p>
     <w:p>
       <w:pPr>
         <w:pStyle w:val="References"/>
       </w:pPr>
-      <w:r>
-        <w:t xml:space="preserve">Ramesh, B., &amp; </w:t>
-      </w:r>
       <w:proofErr w:type="spellStart"/>
       <w:r>
-        <w:t>Jarke</w:t>
+        <w:t>Kaindl</w:t>
       </w:r>
       <w:proofErr w:type="spellEnd"/>
       <w:r>
-        <w:t xml:space="preserve">, M. (2001). Toward reference models for requirements traceability. </w:t>
+        <w:t xml:space="preserve">, H. (1993). The missing link in requirements engineering. </w:t>
       </w:r>
       <w:r>
         <w:rPr>
           <w:i/>
           <w:iCs/>
         </w:rPr>
-        <w:t>Software Engineering, IEEE Transactions on</w:t>
+        <w:t>ACM SIGSOFT Software Engineering Notes</w:t>
       </w:r>
       <w:r>
         <w:t xml:space="preserve">, </w:t>
@@ -8125,10 +8092,10 @@
           <w:i/>
           <w:iCs/>
         </w:rPr>
-        <w:t>27</w:t>
-      </w:r>
-      <w:r>
-        <w:t>(1), 58-93.</w:t>
+        <w:t>18</w:t>
+      </w:r>
+      <w:r>
+        <w:t>(2), 30-39.</w:t>
       </w:r>
     </w:p>
     <w:p>
@@ -8137,70 +8104,65 @@
       </w:pPr>
       <w:proofErr w:type="spellStart"/>
       <w:r>
-        <w:t>Kaindl</w:t>
+        <w:t>Lefering</w:t>
       </w:r>
       <w:proofErr w:type="spellEnd"/>
       <w:r>
-        <w:t xml:space="preserve">, H. (1993). The missing link in requirements engineering. </w:t>
+        <w:t xml:space="preserve">, M. (1993, January). An incremental integration tool between requirements engineering and programming in the large. In </w:t>
       </w:r>
       <w:r>
         <w:rPr>
           <w:i/>
           <w:iCs/>
         </w:rPr>
-        <w:t>ACM SIGSOFT Software Engineering Notes</w:t>
-      </w:r>
-      <w:r>
-        <w:t xml:space="preserve">, </w:t>
-      </w:r>
+        <w:t>Requirements Engineering, 1993</w:t>
+      </w:r>
+      <w:proofErr w:type="gramStart"/>
       <w:r>
         <w:rPr>
           <w:i/>
           <w:iCs/>
         </w:rPr>
-        <w:t>18</w:t>
-      </w:r>
-      <w:r>
-        <w:t>(2), 30-39.</w:t>
-      </w:r>
-    </w:p>
-    <w:p>
-      <w:pPr>
-        <w:pStyle w:val="References"/>
-      </w:pPr>
-      <w:proofErr w:type="spellStart"/>
-      <w:r>
-        <w:t>Lefering</w:t>
-      </w:r>
-      <w:proofErr w:type="spellEnd"/>
-      <w:r>
-        <w:t xml:space="preserve">, M. (1993, January). An incremental integration tool between requirements engineering and programming in the large. In </w:t>
-      </w:r>
+        <w:t>.,</w:t>
+      </w:r>
+      <w:proofErr w:type="gramEnd"/>
       <w:r>
         <w:rPr>
           <w:i/>
           <w:iCs/>
         </w:rPr>
-        <w:t xml:space="preserve">Requirements Engineering, </w:t>
-      </w:r>
-      <w:proofErr w:type="gramStart"/>
+        <w:t xml:space="preserve"> Proceedings of IEEE International Symposium on</w:t>
+      </w:r>
+      <w:r>
+        <w:t xml:space="preserve"> (pp. 82-89). IEEE.</w:t>
+      </w:r>
+    </w:p>
+    <w:p>
+      <w:pPr>
+        <w:pStyle w:val="References"/>
+      </w:pPr>
+      <w:r>
+        <w:t xml:space="preserve">Bowen, J., O'Grady, P., &amp; Smith, L. (1990). A constraint programming language for life-cycle engineering. </w:t>
+      </w:r>
       <w:r>
         <w:rPr>
           <w:i/>
           <w:iCs/>
         </w:rPr>
-        <w:t>1993.,</w:t>
-      </w:r>
-      <w:proofErr w:type="gramEnd"/>
+        <w:t>Artificial Intelligence in Engineering</w:t>
+      </w:r>
+      <w:r>
+        <w:t xml:space="preserve">, </w:t>
+      </w:r>
       <w:r>
         <w:rPr>
           <w:i/>
           <w:iCs/>
         </w:rPr>
-        <w:t xml:space="preserve"> Proceedings of IEEE International Symposium on</w:t>
-      </w:r>
-      <w:r>
-        <w:t xml:space="preserve"> (pp. 82-89). IEEE.</w:t>
+        <w:t>5</w:t>
+      </w:r>
+      <w:r>
+        <w:t>(4), 206-220.</w:t>
       </w:r>
     </w:p>
     <w:p>
@@ -8208,69 +8170,127 @@
         <w:pStyle w:val="References"/>
       </w:pPr>
       <w:r>
-        <w:t xml:space="preserve">Bowen, J., O'Grady, P., &amp; Smith, L. (1990). A constraint programming language for life-cycle engineering. </w:t>
+        <w:t xml:space="preserve">Cleland-Huang, J., </w:t>
+      </w:r>
+      <w:proofErr w:type="spellStart"/>
+      <w:r>
+        <w:t>Settimi</w:t>
+      </w:r>
+      <w:proofErr w:type="spellEnd"/>
+      <w:r>
+        <w:t xml:space="preserve">, R., </w:t>
+      </w:r>
+      <w:proofErr w:type="spellStart"/>
+      <w:r>
+        <w:t>BenKhadra</w:t>
+      </w:r>
+      <w:proofErr w:type="spellEnd"/>
+      <w:r>
+        <w:t xml:space="preserve">, O., </w:t>
+      </w:r>
+      <w:proofErr w:type="spellStart"/>
+      <w:r>
+        <w:t>Berezhanskaya</w:t>
+      </w:r>
+      <w:proofErr w:type="spellEnd"/>
+      <w:r>
+        <w:t xml:space="preserve">, E., &amp; Christina, S. (2005, May). Goal-centric traceability for managing non-functional requirements. In </w:t>
       </w:r>
       <w:r>
         <w:rPr>
           <w:i/>
           <w:iCs/>
         </w:rPr>
-        <w:t>Artificial Intelligence in Engineering</w:t>
-      </w:r>
-      <w:r>
-        <w:t xml:space="preserve">, </w:t>
+        <w:t>Software Engineering, 2005. ICSE 2005. Proceedings. 27th International Conference on</w:t>
+      </w:r>
+      <w:r>
+        <w:t xml:space="preserve"> (pp. 362-371). IEEE.</w:t>
+      </w:r>
+    </w:p>
+    <w:p>
+      <w:pPr>
+        <w:pStyle w:val="References"/>
+      </w:pPr>
+      <w:proofErr w:type="spellStart"/>
+      <w:r>
+        <w:t>Biffl</w:t>
+      </w:r>
+      <w:proofErr w:type="spellEnd"/>
+      <w:r>
+        <w:t xml:space="preserve">, S., Aurum, A., Boehm, B., </w:t>
+      </w:r>
+      <w:proofErr w:type="spellStart"/>
+      <w:r>
+        <w:t>Erdogmus</w:t>
+      </w:r>
+      <w:proofErr w:type="spellEnd"/>
+      <w:r>
+        <w:t xml:space="preserve">, H., &amp; </w:t>
+      </w:r>
+      <w:proofErr w:type="spellStart"/>
+      <w:r>
+        <w:t>Grünbacher</w:t>
+      </w:r>
+      <w:proofErr w:type="spellEnd"/>
+      <w:r>
+        <w:t xml:space="preserve">, P. (Eds.). (2005). </w:t>
       </w:r>
       <w:r>
         <w:rPr>
           <w:i/>
           <w:iCs/>
         </w:rPr>
-        <w:t>5</w:t>
-      </w:r>
-      <w:r>
-        <w:t>(4), 206-220.</w:t>
+        <w:t>Value-based software engineering</w:t>
+      </w:r>
+      <w:r>
+        <w:t>. Springer.</w:t>
       </w:r>
     </w:p>
     <w:p>
       <w:pPr>
         <w:pStyle w:val="References"/>
       </w:pPr>
-      <w:r>
-        <w:t xml:space="preserve">Cleland-Huang, J., </w:t>
-      </w:r>
       <w:proofErr w:type="spellStart"/>
       <w:r>
-        <w:t>Settimi</w:t>
+        <w:t>Egyed</w:t>
       </w:r>
       <w:proofErr w:type="spellEnd"/>
       <w:r>
-        <w:t xml:space="preserve">, R., </w:t>
+        <w:t xml:space="preserve">, A., </w:t>
       </w:r>
       <w:proofErr w:type="spellStart"/>
       <w:r>
-        <w:t>BenKhadra</w:t>
+        <w:t>Biffl</w:t>
       </w:r>
       <w:proofErr w:type="spellEnd"/>
       <w:r>
-        <w:t xml:space="preserve">, O., </w:t>
+        <w:t xml:space="preserve">, S., </w:t>
       </w:r>
       <w:proofErr w:type="spellStart"/>
       <w:r>
-        <w:t>Berezhanskaya</w:t>
+        <w:t>Heindl</w:t>
       </w:r>
       <w:proofErr w:type="spellEnd"/>
       <w:r>
-        <w:t xml:space="preserve">, E., &amp; Christina, S. (2005, May). Goal-centric traceability for managing non-functional requirements. In </w:t>
+        <w:t xml:space="preserve">, M., &amp; </w:t>
+      </w:r>
+      <w:proofErr w:type="spellStart"/>
+      <w:r>
+        <w:t>Grünbacher</w:t>
+      </w:r>
+      <w:proofErr w:type="spellEnd"/>
+      <w:r>
+        <w:t xml:space="preserve">, P. (2005, November). A value-based approach for understanding cost-benefit trade-offs during automated software traceability. In </w:t>
       </w:r>
       <w:r>
         <w:rPr>
           <w:i/>
           <w:iCs/>
         </w:rPr>
-        <w:t>Software Engineering, 2005. ICSE 2005. Proceedings. 27th International Conference on</w:t>
-      </w:r>
-      <w:r>
-        <w:t xml:space="preserve"> (pp. 362-371). IEEE.</w:t>
+        <w:t>Proceedings of the 3rd international workshop on Traceability in emerging forms of software engineering</w:t>
+      </w:r>
+      <w:r>
+        <w:t xml:space="preserve"> (pp. 2-7). ACM.</w:t>
       </w:r>
     </w:p>
     <w:p>
@@ -8279,37 +8299,29 @@
       </w:pPr>
       <w:proofErr w:type="spellStart"/>
       <w:r>
-        <w:t>Biffl</w:t>
+        <w:t>Tsumaki</w:t>
       </w:r>
       <w:proofErr w:type="spellEnd"/>
       <w:r>
-        <w:t xml:space="preserve">, S., Aurum, A., Boehm, B., </w:t>
+        <w:t xml:space="preserve">, T., &amp; </w:t>
       </w:r>
       <w:proofErr w:type="spellStart"/>
       <w:r>
-        <w:t>Erdogmus</w:t>
+        <w:t>Morisawa</w:t>
       </w:r>
       <w:proofErr w:type="spellEnd"/>
       <w:r>
-        <w:t xml:space="preserve">, H., &amp; </w:t>
-      </w:r>
-      <w:proofErr w:type="spellStart"/>
-      <w:r>
-        <w:t>Grünbacher</w:t>
-      </w:r>
-      <w:proofErr w:type="spellEnd"/>
-      <w:r>
-        <w:t xml:space="preserve">, P. (Eds.). (2005). </w:t>
+        <w:t xml:space="preserve">, Y. (2000). A framework of requirements tracing using UML. In </w:t>
       </w:r>
       <w:r>
         <w:rPr>
           <w:i/>
           <w:iCs/>
         </w:rPr>
-        <w:t>Value-based software engineering</w:t>
-      </w:r>
-      <w:r>
-        <w:t>. Springer.</w:t>
+        <w:t>Software Engineering Conference, 2000. APSEC 2000. Proceedings. Seventh Asia-Pacific</w:t>
+      </w:r>
+      <w:r>
+        <w:t xml:space="preserve"> (pp. 206-213). IEEE.</w:t>
       </w:r>
     </w:p>
     <w:p>
@@ -8318,45 +8330,21 @@
       </w:pPr>
       <w:proofErr w:type="spellStart"/>
       <w:r>
-        <w:t>Egyed</w:t>
+        <w:t>Letelier</w:t>
       </w:r>
       <w:proofErr w:type="spellEnd"/>
       <w:r>
-        <w:t xml:space="preserve">, A., </w:t>
-      </w:r>
-      <w:proofErr w:type="spellStart"/>
-      <w:r>
-        <w:t>Biffl</w:t>
-      </w:r>
-      <w:proofErr w:type="spellEnd"/>
-      <w:r>
-        <w:t xml:space="preserve">, S., </w:t>
-      </w:r>
-      <w:proofErr w:type="spellStart"/>
-      <w:r>
-        <w:t>Heindl</w:t>
-      </w:r>
-      <w:proofErr w:type="spellEnd"/>
-      <w:r>
-        <w:t xml:space="preserve">, M., &amp; </w:t>
-      </w:r>
-      <w:proofErr w:type="spellStart"/>
-      <w:r>
-        <w:t>Grünbacher</w:t>
-      </w:r>
-      <w:proofErr w:type="spellEnd"/>
-      <w:r>
-        <w:t xml:space="preserve">, P. (2005, November). A value-based approach for understanding cost-benefit trade-offs during automated software traceability. In </w:t>
+        <w:t xml:space="preserve">, P. (2002, September). A framework for requirements traceability in UML-based projects. In </w:t>
       </w:r>
       <w:r>
         <w:rPr>
           <w:i/>
           <w:iCs/>
         </w:rPr>
-        <w:t>Proceedings of the 3rd international workshop on Traceability in emerging forms of software engineering</w:t>
-      </w:r>
-      <w:r>
-        <w:t xml:space="preserve"> (pp. 2-7). ACM.</w:t>
+        <w:t>Proc. of 1st International Workshop on Traceability in Emerging Forms of Software Engineering</w:t>
+      </w:r>
+      <w:r>
+        <w:t xml:space="preserve"> (pp. 173-183).</w:t>
       </w:r>
     </w:p>
     <w:p>
@@ -8365,29 +8353,45 @@
       </w:pPr>
       <w:proofErr w:type="spellStart"/>
       <w:r>
-        <w:t>Tsumaki</w:t>
+        <w:t>Settimi</w:t>
       </w:r>
       <w:proofErr w:type="spellEnd"/>
       <w:r>
-        <w:t xml:space="preserve">, T., &amp; </w:t>
+        <w:t xml:space="preserve">, R., Cleland-Huang, J., Ben </w:t>
       </w:r>
       <w:proofErr w:type="spellStart"/>
       <w:r>
-        <w:t>Morisawa</w:t>
+        <w:t>Khadra</w:t>
       </w:r>
       <w:proofErr w:type="spellEnd"/>
       <w:r>
-        <w:t xml:space="preserve">, Y. (2000). A framework of requirements tracing using UML. In </w:t>
+        <w:t xml:space="preserve">, O., </w:t>
+      </w:r>
+      <w:proofErr w:type="spellStart"/>
+      <w:r>
+        <w:t>Mody</w:t>
+      </w:r>
+      <w:proofErr w:type="spellEnd"/>
+      <w:r>
+        <w:t xml:space="preserve">, J., Lukasik, W., &amp; </w:t>
+      </w:r>
+      <w:proofErr w:type="spellStart"/>
+      <w:r>
+        <w:t>DePalma</w:t>
+      </w:r>
+      <w:proofErr w:type="spellEnd"/>
+      <w:r>
+        <w:t xml:space="preserve">, C. (2004, September). Supporting software evolution through dynamically retrieving traces to UML artifacts. In </w:t>
       </w:r>
       <w:r>
         <w:rPr>
           <w:i/>
           <w:iCs/>
         </w:rPr>
-        <w:t>Software Engineering Conference, 2000. APSEC 2000. Proceedings. Seventh Asia-Pacific</w:t>
-      </w:r>
-      <w:r>
-        <w:t xml:space="preserve"> (pp. 206-213). IEEE.</w:t>
+        <w:t>Software Evolution, 2004. Proceedings. 7th International Workshop on Principles of</w:t>
+      </w:r>
+      <w:r>
+        <w:t xml:space="preserve"> (pp. 49-54). IEEE.</w:t>
       </w:r>
     </w:p>
     <w:p>
@@ -8396,21 +8400,50 @@
       </w:pPr>
       <w:proofErr w:type="spellStart"/>
       <w:r>
-        <w:t>Letelier</w:t>
+        <w:t>Arkley</w:t>
       </w:r>
       <w:proofErr w:type="spellEnd"/>
       <w:r>
-        <w:t xml:space="preserve">, P. (2002, September). A framework for requirements traceability in UML-based projects. In </w:t>
+        <w:t>, P., Mason, P., &amp; Riddle, S. (2002, September). Position paper: Enabling traceability. In Proceedings of the 1st International Workshop on Traceability in Emerging Forms of Software Engineering, Edinburgh, Scotland (September 2002) (pp. 61-65).</w:t>
+      </w:r>
+    </w:p>
+    <w:p>
+      <w:pPr>
+        <w:pStyle w:val="References"/>
+      </w:pPr>
+      <w:proofErr w:type="spellStart"/>
+      <w:r>
+        <w:t>Neumuller</w:t>
+      </w:r>
+      <w:proofErr w:type="spellEnd"/>
+      <w:r>
+        <w:t xml:space="preserve">, C., &amp; </w:t>
+      </w:r>
+      <w:proofErr w:type="spellStart"/>
+      <w:r>
+        <w:t>Grunbacher</w:t>
+      </w:r>
+      <w:proofErr w:type="spellEnd"/>
+      <w:r>
+        <w:t xml:space="preserve">, P. (2006, September). Automating software traceability in very small companies: A case study and lessons </w:t>
+      </w:r>
+      <w:proofErr w:type="spellStart"/>
+      <w:r>
+        <w:t>learne</w:t>
+      </w:r>
+      <w:proofErr w:type="spellEnd"/>
+      <w:r>
+        <w:t xml:space="preserve">. In </w:t>
       </w:r>
       <w:r>
         <w:rPr>
           <w:i/>
           <w:iCs/>
         </w:rPr>
-        <w:t>Proc. of 1st International Workshop on Traceability in Emerging Forms of Software Engineering</w:t>
-      </w:r>
-      <w:r>
-        <w:t xml:space="preserve"> (pp. 173-183).</w:t>
+        <w:t>Automated Software Engineering, 2006. ASE'06. 21st IEEE/ACM International Conference on</w:t>
+      </w:r>
+      <w:r>
+        <w:t xml:space="preserve"> (pp. 145-156). IEEE.</w:t>
       </w:r>
     </w:p>
     <w:p>
@@ -8419,194 +8452,129 @@
       </w:pPr>
       <w:proofErr w:type="spellStart"/>
       <w:r>
-        <w:t>Settimi</w:t>
+        <w:t>Natt</w:t>
       </w:r>
       <w:proofErr w:type="spellEnd"/>
       <w:r>
-        <w:t xml:space="preserve">, R., Cleland-Huang, J., Ben </w:t>
+        <w:t xml:space="preserve"> </w:t>
       </w:r>
       <w:proofErr w:type="spellStart"/>
       <w:r>
-        <w:t>Khadra</w:t>
+        <w:t>och</w:t>
       </w:r>
       <w:proofErr w:type="spellEnd"/>
       <w:r>
-        <w:t xml:space="preserve">, O., </w:t>
+        <w:t xml:space="preserve"> Dag, J., </w:t>
       </w:r>
       <w:proofErr w:type="spellStart"/>
       <w:r>
-        <w:t>Mody</w:t>
+        <w:t>Regnell</w:t>
       </w:r>
       <w:proofErr w:type="spellEnd"/>
       <w:r>
-        <w:t xml:space="preserve">, J., Lukasik, W., &amp; </w:t>
+        <w:t xml:space="preserve">, B., </w:t>
       </w:r>
       <w:proofErr w:type="spellStart"/>
       <w:r>
-        <w:t>DePalma</w:t>
+        <w:t>Carlshamre</w:t>
       </w:r>
       <w:proofErr w:type="spellEnd"/>
       <w:r>
-        <w:t xml:space="preserve">, C. (2004, September). Supporting software evolution through dynamically retrieving traces to UML artifacts. In </w:t>
+        <w:t xml:space="preserve">, P., </w:t>
+      </w:r>
+      <w:proofErr w:type="spellStart"/>
+      <w:r>
+        <w:t>Andersson</w:t>
+      </w:r>
+      <w:proofErr w:type="spellEnd"/>
+      <w:r>
+        <w:t xml:space="preserve">, M., &amp; </w:t>
+      </w:r>
+      <w:proofErr w:type="spellStart"/>
+      <w:r>
+        <w:t>Karlsson</w:t>
+      </w:r>
+      <w:proofErr w:type="spellEnd"/>
+      <w:r>
+        <w:t xml:space="preserve">, J. (2002). A feasibility study of automated natural language requirements analysis in market-driven development. </w:t>
       </w:r>
       <w:r>
         <w:rPr>
           <w:i/>
           <w:iCs/>
         </w:rPr>
-        <w:t>Software Evolution, 2004. Proceedings. 7th International Workshop on Principles of</w:t>
-      </w:r>
-      <w:r>
-        <w:t xml:space="preserve"> (pp. 49-54). IEEE.</w:t>
-      </w:r>
-    </w:p>
-    <w:p>
-      <w:pPr>
-        <w:pStyle w:val="References"/>
-      </w:pPr>
-      <w:proofErr w:type="spellStart"/>
-      <w:r>
-        <w:t>Arkley</w:t>
-      </w:r>
-      <w:proofErr w:type="spellEnd"/>
-      <w:r>
-        <w:t>, P., Mason, P., &amp; Riddle, S. (2002, September). Position paper: Enabling traceability. In Proceedings of the 1st International Workshop on Traceability in Emerging Forms of Software Engineering, Edinburgh, Scotland (September 2002) (pp. 61-65).</w:t>
-      </w:r>
-    </w:p>
-    <w:p>
-      <w:pPr>
-        <w:pStyle w:val="References"/>
-      </w:pPr>
-      <w:proofErr w:type="spellStart"/>
-      <w:r>
-        <w:t>Neumuller</w:t>
-      </w:r>
-      <w:proofErr w:type="spellEnd"/>
-      <w:r>
-        <w:t xml:space="preserve">, C., &amp; </w:t>
-      </w:r>
-      <w:proofErr w:type="spellStart"/>
-      <w:r>
-        <w:t>Grunbacher</w:t>
-      </w:r>
-      <w:proofErr w:type="spellEnd"/>
-      <w:r>
-        <w:t xml:space="preserve">, P. (2006, September). Automating software traceability in very small companies: A case study and lessons </w:t>
-      </w:r>
-      <w:proofErr w:type="spellStart"/>
-      <w:r>
-        <w:t>learne</w:t>
-      </w:r>
-      <w:proofErr w:type="spellEnd"/>
-      <w:r>
-        <w:t xml:space="preserve">. In </w:t>
+        <w:t>Requirements Engineering</w:t>
+      </w:r>
+      <w:r>
+        <w:t xml:space="preserve">, </w:t>
       </w:r>
       <w:r>
         <w:rPr>
           <w:i/>
           <w:iCs/>
         </w:rPr>
-        <w:t>Automated Software Engineering, 2006. ASE'06. 21st IEEE/ACM International Conference on</w:t>
-      </w:r>
-      <w:r>
-        <w:t xml:space="preserve"> (pp. 145-156). IEEE.</w:t>
+        <w:t>7</w:t>
+      </w:r>
+      <w:r>
+        <w:t>(1), 20-33.</w:t>
       </w:r>
     </w:p>
     <w:p>
       <w:pPr>
         <w:pStyle w:val="References"/>
       </w:pPr>
-      <w:proofErr w:type="spellStart"/>
-      <w:r>
-        <w:t>Natt</w:t>
-      </w:r>
-      <w:proofErr w:type="spellEnd"/>
-      <w:r>
-        <w:t xml:space="preserve"> </w:t>
-      </w:r>
-      <w:proofErr w:type="spellStart"/>
-      <w:r>
-        <w:t>och</w:t>
-      </w:r>
-      <w:proofErr w:type="spellEnd"/>
-      <w:r>
-        <w:t xml:space="preserve"> Dag, J., </w:t>
-      </w:r>
-      <w:proofErr w:type="spellStart"/>
-      <w:r>
-        <w:t>Regnell</w:t>
-      </w:r>
-      <w:proofErr w:type="spellEnd"/>
-      <w:r>
-        <w:t xml:space="preserve">, B., </w:t>
-      </w:r>
-      <w:proofErr w:type="spellStart"/>
-      <w:r>
-        <w:t>Carlshamre</w:t>
-      </w:r>
-      <w:proofErr w:type="spellEnd"/>
-      <w:r>
-        <w:t xml:space="preserve">, P., </w:t>
-      </w:r>
-      <w:proofErr w:type="spellStart"/>
-      <w:r>
-        <w:t>Andersson</w:t>
-      </w:r>
-      <w:proofErr w:type="spellEnd"/>
-      <w:r>
-        <w:t xml:space="preserve">, M., &amp; </w:t>
-      </w:r>
-      <w:proofErr w:type="spellStart"/>
-      <w:r>
-        <w:t>Karlsson</w:t>
-      </w:r>
-      <w:proofErr w:type="spellEnd"/>
-      <w:r>
-        <w:t xml:space="preserve">, J. (2002). A feasibility study of automated natural language requirements analysis in market-driven development. </w:t>
+      <w:r>
+        <w:rPr>
+          <w:lang w:val="pt-BR"/>
+        </w:rPr>
+        <w:t xml:space="preserve">Antoniol, G., Canfora, G., Casazza, G., &amp; De Lucia, A. (2000). </w:t>
+      </w:r>
+      <w:r>
+        <w:t xml:space="preserve">Information retrieval models for recovering traceability links between code and documentation. In </w:t>
       </w:r>
       <w:r>
         <w:rPr>
           <w:i/>
           <w:iCs/>
         </w:rPr>
-        <w:t>Requirements Engineering</w:t>
-      </w:r>
-      <w:r>
-        <w:t xml:space="preserve">, </w:t>
+        <w:t>Software Maintenance, 2000. Proceedings. International Conference on</w:t>
+      </w:r>
+      <w:r>
+        <w:t xml:space="preserve"> (pp. 40-49). IEEE.</w:t>
+      </w:r>
+    </w:p>
+    <w:p>
+      <w:pPr>
+        <w:pStyle w:val="References"/>
+      </w:pPr>
+      <w:r>
+        <w:rPr>
+          <w:lang w:val="pt-BR"/>
+        </w:rPr>
+        <w:t xml:space="preserve">Antoniol, G., Canfora, G., Casazza, G., De Lucia, A., &amp; Merlo, E. (2002). </w:t>
+      </w:r>
+      <w:r>
+        <w:t xml:space="preserve">Recovering traceability links between code and documentation. </w:t>
       </w:r>
       <w:r>
         <w:rPr>
           <w:i/>
           <w:iCs/>
         </w:rPr>
-        <w:t>7</w:t>
-      </w:r>
-      <w:r>
-        <w:t>(1), 20-33.</w:t>
-      </w:r>
-    </w:p>
-    <w:p>
-      <w:pPr>
-        <w:pStyle w:val="References"/>
-      </w:pPr>
-      <w:r>
-        <w:rPr>
-          <w:lang w:val="pt-BR"/>
-        </w:rPr>
-        <w:t xml:space="preserve">Antoniol, G., Canfora, G., Casazza, G., &amp; De Lucia, A. (2000). </w:t>
-      </w:r>
-      <w:r>
-        <w:t xml:space="preserve">Information retrieval models for recovering traceability links between code and documentation. In </w:t>
+        <w:t>Software Engineering, IEEE Transactions on</w:t>
+      </w:r>
+      <w:r>
+        <w:t xml:space="preserve">, </w:t>
       </w:r>
       <w:r>
         <w:rPr>
           <w:i/>
           <w:iCs/>
         </w:rPr>
-        <w:t>Software Maintenance, 2000. Proceedings. International Conference on</w:t>
-      </w:r>
-      <w:r>
-        <w:t xml:space="preserve"> (pp. 40-49). IEEE.</w:t>
+        <w:t>28</w:t>
+      </w:r>
+      <w:r>
+        <w:t>(10), 970-983.</w:t>
       </w:r>
     </w:p>
     <w:p>
@@ -8614,33 +8582,33 @@
         <w:pStyle w:val="References"/>
       </w:pPr>
       <w:r>
-        <w:rPr>
-          <w:lang w:val="pt-BR"/>
-        </w:rPr>
-        <w:t xml:space="preserve">Antoniol, G., Canfora, G., Casazza, G., De Lucia, A., &amp; Merlo, E. (2002). </w:t>
-      </w:r>
-      <w:r>
-        <w:t xml:space="preserve">Recovering traceability links between code and documentation. </w:t>
+        <w:t xml:space="preserve">Hayes, J. H., </w:t>
+      </w:r>
+      <w:proofErr w:type="spellStart"/>
+      <w:r>
+        <w:t>Dekhtyar</w:t>
+      </w:r>
+      <w:proofErr w:type="spellEnd"/>
+      <w:r>
+        <w:t xml:space="preserve">, A., &amp; Osborne, J. (2003, September). Improving requirements tracing via information retrieval. In </w:t>
       </w:r>
       <w:r>
         <w:rPr>
           <w:i/>
           <w:iCs/>
         </w:rPr>
-        <w:t>Software Engineering, IEEE Transactions on</w:t>
-      </w:r>
-      <w:r>
-        <w:t xml:space="preserve">, </w:t>
+        <w:t xml:space="preserve">Requirements </w:t>
       </w:r>
       <w:r>
         <w:rPr>
           <w:i/>
           <w:iCs/>
         </w:rPr>
-        <w:t>28</w:t>
-      </w:r>
-      <w:r>
-        <w:t>(10), 970-983.</w:t>
+        <w:lastRenderedPageBreak/>
+        <w:t>Engineering Conference, 2003. Proceedings. 11th IEEE International</w:t>
+      </w:r>
+      <w:r>
+        <w:t xml:space="preserve"> (pp. 138-147). IEEE.</w:t>
       </w:r>
     </w:p>
     <w:p>
@@ -8648,33 +8616,33 @@
         <w:pStyle w:val="References"/>
       </w:pPr>
       <w:r>
-        <w:t xml:space="preserve">Hayes, J. H., </w:t>
-      </w:r>
-      <w:proofErr w:type="spellStart"/>
-      <w:r>
-        <w:t>Dekhtyar</w:t>
-      </w:r>
-      <w:proofErr w:type="spellEnd"/>
-      <w:r>
-        <w:t xml:space="preserve">, A., &amp; Osborne, J. (2003, September). Improving requirements tracing via information retrieval. In </w:t>
+        <w:rPr>
+          <w:lang w:val="pt-BR"/>
+        </w:rPr>
+        <w:t xml:space="preserve">Lucia, A. D., Fasano, F., Oliveto, R., &amp; Tortora, G. (2007). </w:t>
+      </w:r>
+      <w:r>
+        <w:t xml:space="preserve">Recovering traceability links in software artifact management systems using information retrieval methods. </w:t>
       </w:r>
       <w:r>
         <w:rPr>
           <w:i/>
           <w:iCs/>
         </w:rPr>
-        <w:t xml:space="preserve">Requirements </w:t>
+        <w:t>ACM Transactions on Software Engineering and Methodology (TOSEM)</w:t>
+      </w:r>
+      <w:r>
+        <w:t xml:space="preserve">, </w:t>
       </w:r>
       <w:r>
         <w:rPr>
           <w:i/>
           <w:iCs/>
         </w:rPr>
-        <w:lastRenderedPageBreak/>
-        <w:t>Engineering Conference, 2003. Proceedings. 11th IEEE International</w:t>
-      </w:r>
-      <w:r>
-        <w:t xml:space="preserve"> (pp. 138-147). IEEE.</w:t>
+        <w:t>16</w:t>
+      </w:r>
+      <w:r>
+        <w:t>(4), 13.</w:t>
       </w:r>
     </w:p>
     <w:p>
@@ -8682,132 +8650,150 @@
         <w:pStyle w:val="References"/>
       </w:pPr>
       <w:r>
-        <w:rPr>
-          <w:lang w:val="pt-BR"/>
-        </w:rPr>
-        <w:t xml:space="preserve">Lucia, A. D., Fasano, F., Oliveto, R., &amp; Tortora, G. (2007). </w:t>
-      </w:r>
-      <w:r>
-        <w:t xml:space="preserve">Recovering traceability links in software artifact management systems using information retrieval methods. </w:t>
+        <w:t xml:space="preserve">Marcus, A., &amp; </w:t>
+      </w:r>
+      <w:proofErr w:type="spellStart"/>
+      <w:r>
+        <w:t>Maletic</w:t>
+      </w:r>
+      <w:proofErr w:type="spellEnd"/>
+      <w:r>
+        <w:t xml:space="preserve">, J. I. (2003, May). Recovering documentation-to-source-code traceability links using latent semantic indexing. In </w:t>
       </w:r>
       <w:r>
         <w:rPr>
           <w:i/>
           <w:iCs/>
         </w:rPr>
-        <w:t>ACM Transactions on Software Engineering and Methodology (TOSEM)</w:t>
-      </w:r>
-      <w:r>
-        <w:t xml:space="preserve">, </w:t>
+        <w:t>Software Engineering, 2003. Proceedings. 25th International Conference on</w:t>
+      </w:r>
+      <w:r>
+        <w:t xml:space="preserve"> (pp. 125-135). IEEE.</w:t>
+      </w:r>
+    </w:p>
+    <w:p>
+      <w:pPr>
+        <w:pStyle w:val="References"/>
+      </w:pPr>
+      <w:proofErr w:type="spellStart"/>
+      <w:r>
+        <w:t>Kagdi</w:t>
+      </w:r>
+      <w:proofErr w:type="spellEnd"/>
+      <w:r>
+        <w:t xml:space="preserve">, H., </w:t>
+      </w:r>
+      <w:proofErr w:type="spellStart"/>
+      <w:r>
+        <w:t>Maletic</w:t>
+      </w:r>
+      <w:proofErr w:type="spellEnd"/>
+      <w:r>
+        <w:t xml:space="preserve">, J. I., &amp; Sharif, B. (2007, June). Mining software repositories for traceability links. In </w:t>
       </w:r>
       <w:r>
         <w:rPr>
           <w:i/>
           <w:iCs/>
         </w:rPr>
-        <w:t>16</w:t>
-      </w:r>
-      <w:r>
-        <w:t>(4), 13.</w:t>
+        <w:t>Program Comprehension, 2007. ICPC'07. 15th IEEE International Conference on</w:t>
+      </w:r>
+      <w:r>
+        <w:t xml:space="preserve"> (pp. 145-154). IEEE.</w:t>
       </w:r>
     </w:p>
     <w:p>
       <w:pPr>
         <w:pStyle w:val="References"/>
-      </w:pPr>
-      <w:r>
-        <w:t xml:space="preserve">Marcus, A., &amp; </w:t>
-      </w:r>
-      <w:proofErr w:type="spellStart"/>
-      <w:r>
-        <w:t>Maletic</w:t>
-      </w:r>
-      <w:proofErr w:type="spellEnd"/>
-      <w:r>
-        <w:t xml:space="preserve">, J. I. (2003, May). Recovering documentation-to-source-code traceability links using latent semantic indexing. In </w:t>
+        <w:rPr>
+          <w:lang w:eastAsia="zh-CN"/>
+        </w:rPr>
+      </w:pPr>
+      <w:r>
+        <w:rPr>
+          <w:lang w:eastAsia="zh-CN"/>
+        </w:rPr>
+        <w:t xml:space="preserve">Schmidt, D. C. (2006). Model-driven engineering. </w:t>
       </w:r>
       <w:r>
         <w:rPr>
           <w:i/>
           <w:iCs/>
-        </w:rPr>
-        <w:t>Software Engineering, 2003. Proceedings. 25th International Conference on</w:t>
-      </w:r>
-      <w:r>
-        <w:t xml:space="preserve"> (pp. 125-135). IEEE.</w:t>
-      </w:r>
-    </w:p>
-    <w:p>
-      <w:pPr>
-        <w:pStyle w:val="References"/>
-      </w:pPr>
-      <w:proofErr w:type="spellStart"/>
-      <w:r>
-        <w:t>Kagdi</w:t>
-      </w:r>
-      <w:proofErr w:type="spellEnd"/>
-      <w:r>
-        <w:t xml:space="preserve">, H., </w:t>
-      </w:r>
-      <w:proofErr w:type="spellStart"/>
-      <w:r>
-        <w:t>Maletic</w:t>
-      </w:r>
-      <w:proofErr w:type="spellEnd"/>
-      <w:r>
-        <w:t xml:space="preserve">, J. I., &amp; Sharif, B. (2007, June). Mining software repositories for traceability links. In </w:t>
+          <w:lang w:eastAsia="zh-CN"/>
+        </w:rPr>
+        <w:t>COMPUTER-IEEE COMPUTER SOCIETY-</w:t>
+      </w:r>
+      <w:r>
+        <w:rPr>
+          <w:lang w:eastAsia="zh-CN"/>
+        </w:rPr>
+        <w:t xml:space="preserve">, </w:t>
       </w:r>
       <w:r>
         <w:rPr>
           <w:i/>
           <w:iCs/>
-        </w:rPr>
-        <w:t>Program Comprehension, 2007. ICPC'07. 15th IEEE International Conference on</w:t>
-      </w:r>
-      <w:r>
-        <w:t xml:space="preserve"> (pp. 145-154). IEEE.</w:t>
+          <w:lang w:eastAsia="zh-CN"/>
+        </w:rPr>
+        <w:t>39</w:t>
+      </w:r>
+      <w:r>
+        <w:rPr>
+          <w:lang w:eastAsia="zh-CN"/>
+        </w:rPr>
+        <w:t>(2), 25.</w:t>
       </w:r>
     </w:p>
     <w:p>
       <w:pPr>
         <w:pStyle w:val="References"/>
-        <w:rPr>
-          <w:lang w:eastAsia="zh-CN"/>
-        </w:rPr>
-      </w:pPr>
-      <w:r>
-        <w:rPr>
-          <w:lang w:eastAsia="zh-CN"/>
-        </w:rPr>
-        <w:t xml:space="preserve">Schmidt, D. C. (2006). Model-driven engineering. </w:t>
+      </w:pPr>
+      <w:r>
+        <w:t xml:space="preserve">Van </w:t>
+      </w:r>
+      <w:proofErr w:type="spellStart"/>
+      <w:r>
+        <w:t>Lamsweerde</w:t>
+      </w:r>
+      <w:proofErr w:type="spellEnd"/>
+      <w:r>
+        <w:t xml:space="preserve">, A. (2001). Goal-oriented requirements engineering: A guided tour. In </w:t>
       </w:r>
       <w:r>
         <w:rPr>
           <w:i/>
           <w:iCs/>
-          <w:lang w:eastAsia="zh-CN"/>
-        </w:rPr>
-        <w:t>COMPUTER-IEEE COMPUTER SOCIETY-</w:t>
-      </w:r>
-      <w:r>
-        <w:rPr>
-          <w:lang w:eastAsia="zh-CN"/>
-        </w:rPr>
-        <w:t xml:space="preserve">, </w:t>
+        </w:rPr>
+        <w:t>Requirements Engineering, 2001. Proceedings. Fifth IEEE International Symposium on</w:t>
+      </w:r>
+      <w:r>
+        <w:t xml:space="preserve"> (pp. 249-262). IEEE.</w:t>
+      </w:r>
+    </w:p>
+    <w:p>
+      <w:pPr>
+        <w:pStyle w:val="References"/>
+      </w:pPr>
+      <w:r>
+        <w:t xml:space="preserve">Van </w:t>
+      </w:r>
+      <w:proofErr w:type="spellStart"/>
+      <w:r>
+        <w:t>Lamsweerde</w:t>
+      </w:r>
+      <w:proofErr w:type="spellEnd"/>
+      <w:r>
+        <w:t xml:space="preserve">, A. (2000, June). Requirements engineering in the year 00: A research perspective. In </w:t>
       </w:r>
       <w:r>
         <w:rPr>
           <w:i/>
           <w:iCs/>
-          <w:lang w:eastAsia="zh-CN"/>
-        </w:rPr>
-        <w:t>39</w:t>
-      </w:r>
-      <w:r>
-        <w:rPr>
-          <w:lang w:eastAsia="zh-CN"/>
-        </w:rPr>
-        <w:t>(2), 25.</w:t>
+        </w:rPr>
+        <w:t>Proceedings of the 22nd international conference on Software engineering</w:t>
+      </w:r>
+      <w:r>
+        <w:t xml:space="preserve"> (pp. 5-19). ACM.</w:t>
       </w:r>
     </w:p>
     <w:p>
@@ -8815,147 +8801,285 @@
         <w:pStyle w:val="References"/>
       </w:pPr>
       <w:r>
-        <w:t xml:space="preserve">Van </w:t>
+        <w:t xml:space="preserve">Yu, E. S. (1997, January). Towards </w:t>
       </w:r>
       <w:proofErr w:type="spellStart"/>
       <w:r>
-        <w:t>Lamsweerde</w:t>
+        <w:t>modelling</w:t>
       </w:r>
       <w:proofErr w:type="spellEnd"/>
       <w:r>
-        <w:t xml:space="preserve">, A. (2001). Goal-oriented requirements engineering: A guided tour. In </w:t>
+        <w:t xml:space="preserve"> and reasoning support for early-phase requirements engineering. In </w:t>
       </w:r>
       <w:r>
         <w:rPr>
           <w:i/>
           <w:iCs/>
         </w:rPr>
-        <w:t>Requirements Engineering, 2001. Proceedings. Fifth IEEE International Symposium on</w:t>
-      </w:r>
-      <w:r>
-        <w:t xml:space="preserve"> (pp. 249-262). IEEE.</w:t>
-      </w:r>
-    </w:p>
-    <w:p>
-      <w:pPr>
-        <w:pStyle w:val="References"/>
-      </w:pPr>
-      <w:r>
-        <w:t xml:space="preserve">Van </w:t>
-      </w:r>
-      <w:proofErr w:type="spellStart"/>
-      <w:r>
-        <w:t>Lamsweerde</w:t>
-      </w:r>
-      <w:proofErr w:type="spellEnd"/>
-      <w:r>
-        <w:t xml:space="preserve">, A. (2000, June). Requirements engineering in the year 00: A research perspective. In </w:t>
-      </w:r>
+        <w:t>Requirements Engineering, 1997</w:t>
+      </w:r>
+      <w:proofErr w:type="gramStart"/>
       <w:r>
         <w:rPr>
           <w:i/>
           <w:iCs/>
         </w:rPr>
-        <w:t>Proceedings of the 22nd international conference on Software engineering</w:t>
-      </w:r>
-      <w:r>
-        <w:t xml:space="preserve"> (pp. 5-19). ACM.</w:t>
-      </w:r>
-    </w:p>
-    <w:p>
-      <w:pPr>
-        <w:pStyle w:val="References"/>
-      </w:pPr>
-      <w:r>
-        <w:t xml:space="preserve">Yu, E. S. (1997, January). Towards </w:t>
-      </w:r>
-      <w:proofErr w:type="spellStart"/>
-      <w:r>
-        <w:t>modelling</w:t>
-      </w:r>
-      <w:proofErr w:type="spellEnd"/>
-      <w:r>
-        <w:t xml:space="preserve"> and reasoning support for early-phase requirements engineering. In </w:t>
-      </w:r>
+        <w:t>.,</w:t>
+      </w:r>
+      <w:proofErr w:type="gramEnd"/>
       <w:r>
         <w:rPr>
           <w:i/>
           <w:iCs/>
         </w:rPr>
-        <w:t xml:space="preserve">Requirements Engineering, </w:t>
-      </w:r>
-      <w:proofErr w:type="gramStart"/>
+        <w:t xml:space="preserve"> Proceedings of the Third IEEE International Symposium on</w:t>
+      </w:r>
+      <w:r>
+        <w:t xml:space="preserve"> (pp. 226-235). IEEE.</w:t>
+      </w:r>
+    </w:p>
+    <w:p>
+      <w:pPr>
+        <w:pStyle w:val="References"/>
+        <w:rPr>
+          <w:lang w:eastAsia="zh-CN"/>
+        </w:rPr>
+      </w:pPr>
+      <w:proofErr w:type="spellStart"/>
+      <w:r>
+        <w:rPr>
+          <w:lang w:eastAsia="zh-CN"/>
+        </w:rPr>
+        <w:t>Gotel</w:t>
+      </w:r>
+      <w:proofErr w:type="spellEnd"/>
+      <w:r>
+        <w:rPr>
+          <w:lang w:eastAsia="zh-CN"/>
+        </w:rPr>
+        <w:t xml:space="preserve">, O., &amp; Finkelstein, A. (1995, March). Contribution structures [Requirements artifacts]. In </w:t>
+      </w:r>
       <w:r>
         <w:rPr>
           <w:i/>
           <w:iCs/>
-        </w:rPr>
-        <w:t>1997.,</w:t>
-      </w:r>
-      <w:proofErr w:type="gramEnd"/>
+          <w:lang w:eastAsia="zh-CN"/>
+        </w:rPr>
+        <w:t>Requirements Engineering, 1995</w:t>
+      </w:r>
+      <w:proofErr w:type="gramStart"/>
       <w:r>
         <w:rPr>
           <w:i/>
           <w:iCs/>
-        </w:rPr>
-        <w:t xml:space="preserve"> Proceedings of the Third IEEE International Symposium on</w:t>
-      </w:r>
-      <w:r>
-        <w:t xml:space="preserve"> (pp. 226-235). IEEE.</w:t>
-      </w:r>
-    </w:p>
-    <w:p>
-      <w:pPr>
-        <w:pStyle w:val="References"/>
-        <w:rPr>
-          <w:lang w:eastAsia="zh-CN"/>
-        </w:rPr>
-      </w:pPr>
-      <w:proofErr w:type="spellStart"/>
-      <w:r>
-        <w:rPr>
-          <w:lang w:eastAsia="zh-CN"/>
-        </w:rPr>
-        <w:t>Gotel</w:t>
-      </w:r>
-      <w:proofErr w:type="spellEnd"/>
-      <w:r>
-        <w:rPr>
-          <w:lang w:eastAsia="zh-CN"/>
-        </w:rPr>
-        <w:t xml:space="preserve">, O., &amp; Finkelstein, A. (1995, March). Contribution structures [Requirements artifacts]. In </w:t>
-      </w:r>
+          <w:lang w:eastAsia="zh-CN"/>
+        </w:rPr>
+        <w:t>.,</w:t>
+      </w:r>
+      <w:proofErr w:type="gramEnd"/>
       <w:r>
         <w:rPr>
           <w:i/>
           <w:iCs/>
           <w:lang w:eastAsia="zh-CN"/>
         </w:rPr>
-        <w:t xml:space="preserve">Requirements Engineering, </w:t>
-      </w:r>
-      <w:proofErr w:type="gramStart"/>
+        <w:t xml:space="preserve"> Proceedings of the Second IEEE International Symposium on</w:t>
+      </w:r>
+      <w:r>
+        <w:rPr>
+          <w:lang w:eastAsia="zh-CN"/>
+        </w:rPr>
+        <w:t xml:space="preserve"> (pp. 100-107). IEEE.</w:t>
+      </w:r>
+    </w:p>
+    <w:p>
+      <w:pPr>
+        <w:pStyle w:val="References"/>
+        <w:rPr>
+          <w:lang w:eastAsia="zh-CN"/>
+        </w:rPr>
+      </w:pPr>
+      <w:proofErr w:type="spellStart"/>
+      <w:r>
+        <w:rPr>
+          <w:lang w:eastAsia="zh-CN"/>
+        </w:rPr>
+        <w:t>Gotel</w:t>
+      </w:r>
+      <w:proofErr w:type="spellEnd"/>
+      <w:r>
+        <w:rPr>
+          <w:lang w:eastAsia="zh-CN"/>
+        </w:rPr>
+        <w:t xml:space="preserve">, O., Cleland-Huang, J., Hayes, J. H., </w:t>
+      </w:r>
+      <w:proofErr w:type="spellStart"/>
+      <w:r>
+        <w:rPr>
+          <w:lang w:eastAsia="zh-CN"/>
+        </w:rPr>
+        <w:t>Zisman</w:t>
+      </w:r>
+      <w:proofErr w:type="spellEnd"/>
+      <w:r>
+        <w:rPr>
+          <w:lang w:eastAsia="zh-CN"/>
+        </w:rPr>
+        <w:t xml:space="preserve">, A., </w:t>
+      </w:r>
+      <w:proofErr w:type="spellStart"/>
+      <w:r>
+        <w:rPr>
+          <w:lang w:eastAsia="zh-CN"/>
+        </w:rPr>
+        <w:t>Egyed</w:t>
+      </w:r>
+      <w:proofErr w:type="spellEnd"/>
+      <w:r>
+        <w:rPr>
+          <w:lang w:eastAsia="zh-CN"/>
+        </w:rPr>
+        <w:t xml:space="preserve">, A., </w:t>
+      </w:r>
+      <w:proofErr w:type="spellStart"/>
+      <w:r>
+        <w:rPr>
+          <w:lang w:eastAsia="zh-CN"/>
+        </w:rPr>
+        <w:t>Grünbacher</w:t>
+      </w:r>
+      <w:proofErr w:type="spellEnd"/>
+      <w:r>
+        <w:rPr>
+          <w:lang w:eastAsia="zh-CN"/>
+        </w:rPr>
+        <w:t xml:space="preserve">, P., ... &amp; </w:t>
+      </w:r>
+      <w:proofErr w:type="spellStart"/>
+      <w:r>
+        <w:rPr>
+          <w:lang w:eastAsia="zh-CN"/>
+        </w:rPr>
+        <w:t>Maletic</w:t>
+      </w:r>
+      <w:proofErr w:type="spellEnd"/>
+      <w:r>
+        <w:rPr>
+          <w:lang w:eastAsia="zh-CN"/>
+        </w:rPr>
+        <w:t xml:space="preserve">, J. (2012). The Grand Challenge of Traceability (v1. 0). </w:t>
+      </w:r>
       <w:r>
         <w:rPr>
           <w:i/>
           <w:iCs/>
           <w:lang w:eastAsia="zh-CN"/>
         </w:rPr>
-        <w:t>1995.,</w:t>
-      </w:r>
-      <w:proofErr w:type="gramEnd"/>
+        <w:t>Software and Systems Traceability</w:t>
+      </w:r>
+      <w:r>
+        <w:rPr>
+          <w:lang w:eastAsia="zh-CN"/>
+        </w:rPr>
+        <w:t>, 343-409.</w:t>
+      </w:r>
+    </w:p>
+    <w:p>
+      <w:pPr>
+        <w:pStyle w:val="References"/>
+        <w:rPr>
+          <w:lang w:eastAsia="zh-CN"/>
+        </w:rPr>
+      </w:pPr>
+      <w:r>
+        <w:rPr>
+          <w:lang w:eastAsia="zh-CN"/>
+        </w:rPr>
+        <w:t xml:space="preserve">Cleland-Huang, J., </w:t>
+      </w:r>
+      <w:proofErr w:type="spellStart"/>
+      <w:r>
+        <w:rPr>
+          <w:lang w:eastAsia="zh-CN"/>
+        </w:rPr>
+        <w:t>Czauderna</w:t>
+      </w:r>
+      <w:proofErr w:type="spellEnd"/>
+      <w:r>
+        <w:rPr>
+          <w:lang w:eastAsia="zh-CN"/>
+        </w:rPr>
+        <w:t xml:space="preserve">, A., </w:t>
+      </w:r>
+      <w:proofErr w:type="spellStart"/>
+      <w:r>
+        <w:rPr>
+          <w:lang w:eastAsia="zh-CN"/>
+        </w:rPr>
+        <w:t>Dekhtyar</w:t>
+      </w:r>
+      <w:proofErr w:type="spellEnd"/>
+      <w:r>
+        <w:rPr>
+          <w:lang w:eastAsia="zh-CN"/>
+        </w:rPr>
+        <w:t xml:space="preserve">, A., </w:t>
+      </w:r>
+      <w:proofErr w:type="spellStart"/>
+      <w:r>
+        <w:rPr>
+          <w:lang w:eastAsia="zh-CN"/>
+        </w:rPr>
+        <w:t>Gotel</w:t>
+      </w:r>
+      <w:proofErr w:type="spellEnd"/>
+      <w:r>
+        <w:rPr>
+          <w:lang w:eastAsia="zh-CN"/>
+        </w:rPr>
+        <w:t xml:space="preserve">, O., Hayes, J. H., Keenan, E., ... &amp; </w:t>
+      </w:r>
+      <w:proofErr w:type="spellStart"/>
+      <w:r>
+        <w:rPr>
+          <w:lang w:eastAsia="zh-CN"/>
+        </w:rPr>
+        <w:t>Maeder</w:t>
+      </w:r>
+      <w:proofErr w:type="spellEnd"/>
+      <w:r>
+        <w:rPr>
+          <w:lang w:eastAsia="zh-CN"/>
+        </w:rPr>
+        <w:t xml:space="preserve">, P. (2011, May). Grand challenges, benchmarks, and </w:t>
+      </w:r>
+      <w:proofErr w:type="spellStart"/>
+      <w:r>
+        <w:rPr>
+          <w:lang w:eastAsia="zh-CN"/>
+        </w:rPr>
+        <w:t>tracelab</w:t>
+      </w:r>
+      <w:proofErr w:type="spellEnd"/>
+      <w:r>
+        <w:rPr>
+          <w:lang w:eastAsia="zh-CN"/>
+        </w:rPr>
+        <w:t xml:space="preserve">: Developing infrastructure for the software traceability research community. In </w:t>
+      </w:r>
       <w:r>
         <w:rPr>
           <w:i/>
           <w:iCs/>
           <w:lang w:eastAsia="zh-CN"/>
         </w:rPr>
-        <w:t xml:space="preserve"> Proceedings of the Second IEEE International Symposium on</w:t>
-      </w:r>
-      <w:r>
-        <w:rPr>
-          <w:lang w:eastAsia="zh-CN"/>
-        </w:rPr>
-        <w:t xml:space="preserve"> (pp. 100-107). IEEE.</w:t>
+        <w:t>Proceedings of the 6th International Workshop on Traceability in Emerging Forms of Software Engineering</w:t>
+      </w:r>
+      <w:r>
+        <w:rPr>
+          <w:lang w:eastAsia="zh-CN"/>
+        </w:rPr>
+        <w:t xml:space="preserve"> (pp. 17-23). ACM.</w:t>
       </w:r>
     </w:p>
     <w:p>
@@ -8965,257 +9089,25 @@
           <w:lang w:eastAsia="zh-CN"/>
         </w:rPr>
       </w:pPr>
+      <w:r>
+        <w:rPr>
+          <w:lang w:eastAsia="zh-CN"/>
+        </w:rPr>
+        <w:t xml:space="preserve">Keenan, E., </w:t>
+      </w:r>
       <w:proofErr w:type="spellStart"/>
       <w:r>
         <w:rPr>
           <w:lang w:eastAsia="zh-CN"/>
         </w:rPr>
-        <w:t>Gotel</w:t>
+        <w:t>Czauderna</w:t>
       </w:r>
       <w:proofErr w:type="spellEnd"/>
       <w:r>
         <w:rPr>
           <w:lang w:eastAsia="zh-CN"/>
         </w:rPr>
-        <w:t xml:space="preserve">, O., Cleland-Huang, J., Hayes, J. H., </w:t>
-      </w:r>
-      <w:proofErr w:type="spellStart"/>
-      <w:r>
-        <w:rPr>
-          <w:lang w:eastAsia="zh-CN"/>
-        </w:rPr>
-        <w:t>Zisman</w:t>
-      </w:r>
-      <w:proofErr w:type="spellEnd"/>
-      <w:r>
-        <w:rPr>
-          <w:lang w:eastAsia="zh-CN"/>
-        </w:rPr>
-        <w:t xml:space="preserve">, A., </w:t>
-      </w:r>
-      <w:proofErr w:type="spellStart"/>
-      <w:r>
-        <w:rPr>
-          <w:lang w:eastAsia="zh-CN"/>
-        </w:rPr>
-        <w:t>Egyed</w:t>
-      </w:r>
-      <w:proofErr w:type="spellEnd"/>
-      <w:r>
-        <w:rPr>
-          <w:lang w:eastAsia="zh-CN"/>
-        </w:rPr>
-        <w:t xml:space="preserve">, A., </w:t>
-      </w:r>
-      <w:proofErr w:type="spellStart"/>
-      <w:r>
-        <w:rPr>
-          <w:lang w:eastAsia="zh-CN"/>
-        </w:rPr>
-        <w:t>Grünbacher</w:t>
-      </w:r>
-      <w:proofErr w:type="spellEnd"/>
-      <w:r>
-        <w:rPr>
-          <w:lang w:eastAsia="zh-CN"/>
-        </w:rPr>
-        <w:t>, P</w:t>
-      </w:r>
-      <w:proofErr w:type="gramStart"/>
-      <w:r>
-        <w:rPr>
-          <w:lang w:eastAsia="zh-CN"/>
-        </w:rPr>
-        <w:t>., ...</w:t>
-      </w:r>
-      <w:proofErr w:type="gramEnd"/>
-      <w:r>
-        <w:rPr>
-          <w:lang w:eastAsia="zh-CN"/>
-        </w:rPr>
-        <w:t xml:space="preserve"> &amp; </w:t>
-      </w:r>
-      <w:proofErr w:type="spellStart"/>
-      <w:r>
-        <w:rPr>
-          <w:lang w:eastAsia="zh-CN"/>
-        </w:rPr>
-        <w:t>Maletic</w:t>
-      </w:r>
-      <w:proofErr w:type="spellEnd"/>
-      <w:r>
-        <w:rPr>
-          <w:lang w:eastAsia="zh-CN"/>
-        </w:rPr>
-        <w:t xml:space="preserve">, J. (2012). The Grand Challenge of Traceability (v1. 0). </w:t>
-      </w:r>
-      <w:r>
-        <w:rPr>
-          <w:i/>
-          <w:iCs/>
-          <w:lang w:eastAsia="zh-CN"/>
-        </w:rPr>
-        <w:t>Software and Systems Traceability</w:t>
-      </w:r>
-      <w:r>
-        <w:rPr>
-          <w:lang w:eastAsia="zh-CN"/>
-        </w:rPr>
-        <w:t>, 343-409.</w:t>
-      </w:r>
-    </w:p>
-    <w:p>
-      <w:pPr>
-        <w:pStyle w:val="References"/>
-        <w:rPr>
-          <w:lang w:eastAsia="zh-CN"/>
-        </w:rPr>
-      </w:pPr>
-      <w:r>
-        <w:rPr>
-          <w:lang w:eastAsia="zh-CN"/>
-        </w:rPr>
-        <w:t xml:space="preserve">Cleland-Huang, J., </w:t>
-      </w:r>
-      <w:proofErr w:type="spellStart"/>
-      <w:r>
-        <w:rPr>
-          <w:lang w:eastAsia="zh-CN"/>
-        </w:rPr>
-        <w:t>Czauderna</w:t>
-      </w:r>
-      <w:proofErr w:type="spellEnd"/>
-      <w:r>
-        <w:rPr>
-          <w:lang w:eastAsia="zh-CN"/>
-        </w:rPr>
-        <w:t xml:space="preserve">, A., </w:t>
-      </w:r>
-      <w:proofErr w:type="spellStart"/>
-      <w:r>
-        <w:rPr>
-          <w:lang w:eastAsia="zh-CN"/>
-        </w:rPr>
-        <w:t>Dekhtyar</w:t>
-      </w:r>
-      <w:proofErr w:type="spellEnd"/>
-      <w:r>
-        <w:rPr>
-          <w:lang w:eastAsia="zh-CN"/>
-        </w:rPr>
-        <w:t xml:space="preserve">, A., </w:t>
-      </w:r>
-      <w:proofErr w:type="spellStart"/>
-      <w:r>
-        <w:rPr>
-          <w:lang w:eastAsia="zh-CN"/>
-        </w:rPr>
-        <w:t>Gotel</w:t>
-      </w:r>
-      <w:proofErr w:type="spellEnd"/>
-      <w:r>
-        <w:rPr>
-          <w:lang w:eastAsia="zh-CN"/>
-        </w:rPr>
-        <w:t>, O., Hayes, J. H., Keenan, E</w:t>
-      </w:r>
-      <w:proofErr w:type="gramStart"/>
-      <w:r>
-        <w:rPr>
-          <w:lang w:eastAsia="zh-CN"/>
-        </w:rPr>
-        <w:t>., ...</w:t>
-      </w:r>
-      <w:proofErr w:type="gramEnd"/>
-      <w:r>
-        <w:rPr>
-          <w:lang w:eastAsia="zh-CN"/>
-        </w:rPr>
-        <w:t xml:space="preserve"> &amp; </w:t>
-      </w:r>
-      <w:proofErr w:type="spellStart"/>
-      <w:r>
-        <w:rPr>
-          <w:lang w:eastAsia="zh-CN"/>
-        </w:rPr>
-        <w:t>Maeder</w:t>
-      </w:r>
-      <w:proofErr w:type="spellEnd"/>
-      <w:r>
-        <w:rPr>
-          <w:lang w:eastAsia="zh-CN"/>
-        </w:rPr>
-        <w:t xml:space="preserve">, P. (2011, May). Grand challenges, benchmarks, and </w:t>
-      </w:r>
-      <w:proofErr w:type="spellStart"/>
-      <w:r>
-        <w:rPr>
-          <w:lang w:eastAsia="zh-CN"/>
-        </w:rPr>
-        <w:t>tracelab</w:t>
-      </w:r>
-      <w:proofErr w:type="spellEnd"/>
-      <w:r>
-        <w:rPr>
-          <w:lang w:eastAsia="zh-CN"/>
-        </w:rPr>
-        <w:t xml:space="preserve">: Developing infrastructure for the software traceability research community. In </w:t>
-      </w:r>
-      <w:r>
-        <w:rPr>
-          <w:i/>
-          <w:iCs/>
-          <w:lang w:eastAsia="zh-CN"/>
-        </w:rPr>
-        <w:t>Proceedings of the 6th International Workshop on Traceability in Emerging Forms of Software Engineering</w:t>
-      </w:r>
-      <w:r>
-        <w:rPr>
-          <w:lang w:eastAsia="zh-CN"/>
-        </w:rPr>
-        <w:t xml:space="preserve"> (pp. 17-23). ACM.</w:t>
-      </w:r>
-    </w:p>
-    <w:p>
-      <w:pPr>
-        <w:pStyle w:val="References"/>
-        <w:rPr>
-          <w:lang w:eastAsia="zh-CN"/>
-        </w:rPr>
-      </w:pPr>
-      <w:r>
-        <w:rPr>
-          <w:lang w:eastAsia="zh-CN"/>
-        </w:rPr>
-        <w:t xml:space="preserve">Keenan, E., </w:t>
-      </w:r>
-      <w:proofErr w:type="spellStart"/>
-      <w:r>
-        <w:rPr>
-          <w:lang w:eastAsia="zh-CN"/>
-        </w:rPr>
-        <w:t>Czauderna</w:t>
-      </w:r>
-      <w:proofErr w:type="spellEnd"/>
-      <w:r>
-        <w:rPr>
-          <w:lang w:eastAsia="zh-CN"/>
-        </w:rPr>
-        <w:t>, A., Leach, G., Cleland-Huang, J., Shin, Y., Moritz, E</w:t>
-      </w:r>
-      <w:proofErr w:type="gramStart"/>
-      <w:r>
-        <w:rPr>
-          <w:lang w:eastAsia="zh-CN"/>
-        </w:rPr>
-        <w:t>., ...</w:t>
-      </w:r>
-      <w:proofErr w:type="gramEnd"/>
-      <w:r>
-        <w:rPr>
-          <w:lang w:eastAsia="zh-CN"/>
-        </w:rPr>
-        <w:t xml:space="preserve"> &amp; Hearn, D. (2012, June). </w:t>
+        <w:t xml:space="preserve">, A., Leach, G., Cleland-Huang, J., Shin, Y., Moritz, E., ... &amp; Hearn, D. (2012, June). </w:t>
       </w:r>
       <w:proofErr w:type="spellStart"/>
       <w:r>
@@ -9307,7 +9199,7 @@
         <mc:AlternateContent>
           <mc:Choice Requires="wps">
             <w:drawing>
-              <wp:anchor distT="0" distB="0" distL="114300" distR="114300" simplePos="0" relativeHeight="251659264" behindDoc="0" locked="0" layoutInCell="1" allowOverlap="0" wp14:anchorId="09AEB017" wp14:editId="0DA6233F">
+              <wp:anchor distT="0" distB="0" distL="114300" distR="114300" simplePos="0" relativeHeight="251659264" behindDoc="0" locked="0" layoutInCell="1" allowOverlap="0" wp14:anchorId="03378F9E" wp14:editId="058D4D36">
                 <wp:simplePos x="0" y="0"/>
                 <wp:positionH relativeFrom="column">
                   <wp:align>left</wp:align>
@@ -9315,7 +9207,7 @@
                 <wp:positionV relativeFrom="paragraph">
                   <wp:posOffset>27305</wp:posOffset>
                 </wp:positionV>
-                <wp:extent cx="770255" cy="655955"/>
+                <wp:extent cx="825500" cy="709930"/>
                 <wp:effectExtent l="0" t="0" r="0" b="0"/>
                 <wp:wrapSquare wrapText="right"/>
                 <wp:docPr id="4" name="Rectangle 21"/>
@@ -9331,7 +9223,7 @@
                       <wps:spPr bwMode="auto">
                         <a:xfrm>
                           <a:off x="0" y="0"/>
-                          <a:ext cx="770255" cy="655955"/>
+                          <a:ext cx="825500" cy="709930"/>
                         </a:xfrm>
                         <a:prstGeom prst="rect">
                           <a:avLst/>
@@ -9360,7 +9252,7 @@
                                 <w:noProof/>
                               </w:rPr>
                               <w:drawing>
-                                <wp:inline distT="0" distB="0" distL="0" distR="0" wp14:anchorId="2E8A09A7" wp14:editId="00A11C5F">
+                                <wp:inline distT="0" distB="0" distL="0" distR="0" wp14:anchorId="428B530D" wp14:editId="75FDFD00">
                                   <wp:extent cx="633614" cy="609244"/>
                                   <wp:effectExtent l="0" t="0" r="0" b="635"/>
                                   <wp:docPr id="10" name="Picture 10" descr="C:\Users\Christian Adriano\Pictures\ImageMagic_110212_171713\SunSetCloseIlhaCardoso_LowResolution.png"/>
@@ -9502,8 +9394,6 @@
       <w:r>
         <w:t>Christian M. Adriano</w:t>
       </w:r>
-      <w:bookmarkStart w:id="18" w:name="_GoBack"/>
-      <w:bookmarkEnd w:id="18"/>
       <w:r>
         <w:rPr>
           <w:b w:val="0"/>
@@ -9559,7 +9449,7 @@
 </file>
 
 <file path=word/comments.xml><?xml version="1.0" encoding="utf-8"?>
-<w:comments xmlns:wpc="http://schemas.microsoft.com/office/word/2010/wordprocessingCanvas" xmlns:mc="http://schemas.openxmlformats.org/markup-compatibility/2006" xmlns:o="urn:schemas-microsoft-com:office:office" xmlns:r="http://schemas.openxmlformats.org/officeDocument/2006/relationships" xmlns:m="http://schemas.openxmlformats.org/officeDocument/2006/math" xmlns:v="urn:schemas-microsoft-com:vml" xmlns:wp14="http://schemas.microsoft.com/office/word/2010/wordprocessingDrawing" xmlns:wp="http://schemas.openxmlformats.org/drawingml/2006/wordprocessingDrawing" xmlns:w10="urn:schemas-microsoft-com:office:word" xmlns:w="http://schemas.openxmlformats.org/wordprocessingml/2006/main" xmlns:w14="http://schemas.microsoft.com/office/word/2010/wordml" xmlns:wpg="http://schemas.microsoft.com/office/word/2010/wordprocessingGroup" xmlns:wpi="http://schemas.microsoft.com/office/word/2010/wordprocessingInk" xmlns:wne="http://schemas.microsoft.com/office/word/2006/wordml" xmlns:wps="http://schemas.microsoft.com/office/word/2010/wordprocessingShape" mc:Ignorable="w14 wp14">
+<w:comments xmlns:wpc="http://schemas.microsoft.com/office/word/2010/wordprocessingCanvas" xmlns:mo="http://schemas.microsoft.com/office/mac/office/2008/main" xmlns:mc="http://schemas.openxmlformats.org/markup-compatibility/2006" xmlns:mv="urn:schemas-microsoft-com:mac:vml" xmlns:o="urn:schemas-microsoft-com:office:office" xmlns:r="http://schemas.openxmlformats.org/officeDocument/2006/relationships" xmlns:m="http://schemas.openxmlformats.org/officeDocument/2006/math" xmlns:v="urn:schemas-microsoft-com:vml" xmlns:wp14="http://schemas.microsoft.com/office/word/2010/wordprocessingDrawing" xmlns:wp="http://schemas.openxmlformats.org/drawingml/2006/wordprocessingDrawing" xmlns:w10="urn:schemas-microsoft-com:office:word" xmlns:w="http://schemas.openxmlformats.org/wordprocessingml/2006/main" xmlns:w14="http://schemas.microsoft.com/office/word/2010/wordml" xmlns:wpg="http://schemas.microsoft.com/office/word/2010/wordprocessingGroup" xmlns:wpi="http://schemas.microsoft.com/office/word/2010/wordprocessingInk" xmlns:wne="http://schemas.microsoft.com/office/word/2006/wordml" xmlns:wps="http://schemas.microsoft.com/office/word/2010/wordprocessingShape" mc:Ignorable="w14 wp14">
   <w:comment w:id="0" w:author="vv" w:date="2013-01-23T20:27:00Z" w:initials="v">
     <w:p>
       <w:pPr>
@@ -9584,7 +9474,7 @@
       </w:r>
     </w:p>
   </w:comment>
-  <w:comment w:id="2" w:author="vv" w:date="2013-06-17T16:04:00Z" w:initials="v">
+  <w:comment w:id="1" w:author="Birgit Penzenstadler" w:date="2013-09-17T22:51:00Z" w:initials="BP">
     <w:p>
       <w:pPr>
         <w:pStyle w:val="CommentText"/>
@@ -9596,11 +9486,27 @@
         <w:annotationRef/>
       </w:r>
       <w:r>
+        <w:t>Maybe “for Stable Systems” instead?</w:t>
+      </w:r>
+    </w:p>
+  </w:comment>
+  <w:comment w:id="4" w:author="vv" w:date="2013-06-17T16:04:00Z" w:initials="v">
+    <w:p>
+      <w:pPr>
+        <w:pStyle w:val="CommentText"/>
+      </w:pPr>
+      <w:r>
+        <w:rPr>
+          <w:rStyle w:val="CommentReference"/>
+        </w:rPr>
+        <w:annotationRef/>
+      </w:r>
+      <w:r>
         <w:t>Are you sure this is true?</w:t>
       </w:r>
     </w:p>
   </w:comment>
-  <w:comment w:id="3" w:author="vv" w:date="2013-06-17T16:05:00Z" w:initials="v">
+  <w:comment w:id="5" w:author="vv" w:date="2013-06-17T16:05:00Z" w:initials="v">
     <w:p>
       <w:pPr>
         <w:pStyle w:val="CommentText"/>
@@ -9616,7 +9522,7 @@
       </w:r>
     </w:p>
   </w:comment>
-  <w:comment w:id="4" w:author="vv" w:date="2013-06-17T16:05:00Z" w:initials="v">
+  <w:comment w:id="6" w:author="vv" w:date="2013-06-17T16:05:00Z" w:initials="v">
     <w:p>
       <w:pPr>
         <w:pStyle w:val="CommentText"/>
@@ -9632,7 +9538,7 @@
       </w:r>
     </w:p>
   </w:comment>
-  <w:comment w:id="5" w:author="vv" w:date="2013-06-17T16:11:00Z" w:initials="v">
+  <w:comment w:id="7" w:author="vv" w:date="2013-06-17T16:11:00Z" w:initials="v">
     <w:p>
       <w:pPr>
         <w:pStyle w:val="CommentText"/>
@@ -9648,7 +9554,7 @@
       </w:r>
     </w:p>
   </w:comment>
-  <w:comment w:id="6" w:author="vv" w:date="2013-06-17T16:08:00Z" w:initials="v">
+  <w:comment w:id="8" w:author="vv" w:date="2013-06-17T16:08:00Z" w:initials="v">
     <w:p>
       <w:pPr>
         <w:pStyle w:val="CommentText"/>
@@ -9664,7 +9570,7 @@
       </w:r>
     </w:p>
   </w:comment>
-  <w:comment w:id="7" w:author="vv" w:date="2013-06-17T16:10:00Z" w:initials="v">
+  <w:comment w:id="9" w:author="vv" w:date="2013-06-17T16:10:00Z" w:initials="v">
     <w:p>
       <w:pPr>
         <w:pStyle w:val="CommentText"/>
@@ -9677,38 +9583,6 @@
       </w:r>
       <w:r>
         <w:t>Right</w:t>
-      </w:r>
-    </w:p>
-  </w:comment>
-  <w:comment w:id="8" w:author="vv" w:date="2013-06-17T16:12:00Z" w:initials="v">
-    <w:p>
-      <w:pPr>
-        <w:pStyle w:val="CommentText"/>
-      </w:pPr>
-      <w:r>
-        <w:rPr>
-          <w:rStyle w:val="CommentReference"/>
-        </w:rPr>
-        <w:annotationRef/>
-      </w:r>
-      <w:r>
-        <w:t>Too big assumption.</w:t>
-      </w:r>
-    </w:p>
-  </w:comment>
-  <w:comment w:id="9" w:author="vv" w:date="2013-06-17T16:12:00Z" w:initials="v">
-    <w:p>
-      <w:pPr>
-        <w:pStyle w:val="CommentText"/>
-      </w:pPr>
-      <w:r>
-        <w:rPr>
-          <w:rStyle w:val="CommentReference"/>
-        </w:rPr>
-        <w:annotationRef/>
-      </w:r>
-      <w:r>
-        <w:t>Missing a concrete scenario.</w:t>
       </w:r>
     </w:p>
   </w:comment>
@@ -9724,11 +9598,43 @@
         <w:annotationRef/>
       </w:r>
       <w:r>
+        <w:t>Too big assumption.</w:t>
+      </w:r>
+    </w:p>
+  </w:comment>
+  <w:comment w:id="11" w:author="vv" w:date="2013-06-17T16:12:00Z" w:initials="v">
+    <w:p>
+      <w:pPr>
+        <w:pStyle w:val="CommentText"/>
+      </w:pPr>
+      <w:r>
+        <w:rPr>
+          <w:rStyle w:val="CommentReference"/>
+        </w:rPr>
+        <w:annotationRef/>
+      </w:r>
+      <w:r>
+        <w:t>Missing a concrete scenario.</w:t>
+      </w:r>
+    </w:p>
+  </w:comment>
+  <w:comment w:id="12" w:author="vv" w:date="2013-06-17T16:12:00Z" w:initials="v">
+    <w:p>
+      <w:pPr>
+        <w:pStyle w:val="CommentText"/>
+      </w:pPr>
+      <w:r>
+        <w:rPr>
+          <w:rStyle w:val="CommentReference"/>
+        </w:rPr>
+        <w:annotationRef/>
+      </w:r>
+      <w:r>
         <w:t>WHY?</w:t>
       </w:r>
     </w:p>
   </w:comment>
-  <w:comment w:id="11" w:author="vv" w:date="2013-06-17T16:13:00Z" w:initials="v">
+  <w:comment w:id="13" w:author="vv" w:date="2013-06-17T16:13:00Z" w:initials="v">
     <w:p>
       <w:pPr>
         <w:pStyle w:val="CommentText"/>
@@ -9744,7 +9650,7 @@
       </w:r>
     </w:p>
   </w:comment>
-  <w:comment w:id="12" w:author="vv" w:date="2013-06-17T16:13:00Z" w:initials="v">
+  <w:comment w:id="14" w:author="vv" w:date="2013-06-17T16:13:00Z" w:initials="v">
     <w:p>
       <w:pPr>
         <w:pStyle w:val="CommentText"/>
@@ -9760,7 +9666,7 @@
       </w:r>
     </w:p>
   </w:comment>
-  <w:comment w:id="13" w:author="vv" w:date="2013-06-17T16:14:00Z" w:initials="v">
+  <w:comment w:id="15" w:author="vv" w:date="2013-06-17T16:14:00Z" w:initials="v">
     <w:p>
       <w:pPr>
         <w:pStyle w:val="CommentText"/>
@@ -9776,7 +9682,7 @@
       </w:r>
     </w:p>
   </w:comment>
-  <w:comment w:id="14" w:author="vv" w:date="2013-06-17T16:15:00Z" w:initials="v">
+  <w:comment w:id="16" w:author="vv" w:date="2013-06-17T16:15:00Z" w:initials="v">
     <w:p>
       <w:pPr>
         <w:pStyle w:val="CommentText"/>
@@ -9792,7 +9698,7 @@
       </w:r>
     </w:p>
   </w:comment>
-  <w:comment w:id="15" w:author="vv" w:date="2013-06-17T16:16:00Z" w:initials="v">
+  <w:comment w:id="17" w:author="vv" w:date="2013-06-17T16:16:00Z" w:initials="v">
     <w:p>
       <w:pPr>
         <w:pStyle w:val="CommentText"/>
@@ -9808,7 +9714,7 @@
       </w:r>
     </w:p>
   </w:comment>
-  <w:comment w:id="16" w:author="vv" w:date="2013-06-17T16:16:00Z" w:initials="v">
+  <w:comment w:id="18" w:author="vv" w:date="2013-06-17T16:16:00Z" w:initials="v">
     <w:p>
       <w:pPr>
         <w:pStyle w:val="CommentText"/>
@@ -9824,7 +9730,7 @@
       </w:r>
     </w:p>
   </w:comment>
-  <w:comment w:id="17" w:author="vv" w:date="2013-06-17T16:17:00Z" w:initials="v">
+  <w:comment w:id="19" w:author="vv" w:date="2013-06-17T16:17:00Z" w:initials="v">
     <w:p>
       <w:pPr>
         <w:pStyle w:val="CommentText"/>
@@ -9841,7 +9747,7 @@
 </file>
 
 <file path=word/endnotes.xml><?xml version="1.0" encoding="utf-8"?>
-<w:endnotes xmlns:wpc="http://schemas.microsoft.com/office/word/2010/wordprocessingCanvas" xmlns:mc="http://schemas.openxmlformats.org/markup-compatibility/2006" xmlns:o="urn:schemas-microsoft-com:office:office" xmlns:r="http://schemas.openxmlformats.org/officeDocument/2006/relationships" xmlns:m="http://schemas.openxmlformats.org/officeDocument/2006/math" xmlns:v="urn:schemas-microsoft-com:vml" xmlns:wp14="http://schemas.microsoft.com/office/word/2010/wordprocessingDrawing" xmlns:wp="http://schemas.openxmlformats.org/drawingml/2006/wordprocessingDrawing" xmlns:w10="urn:schemas-microsoft-com:office:word" xmlns:w="http://schemas.openxmlformats.org/wordprocessingml/2006/main" xmlns:w14="http://schemas.microsoft.com/office/word/2010/wordml" xmlns:wpg="http://schemas.microsoft.com/office/word/2010/wordprocessingGroup" xmlns:wpi="http://schemas.microsoft.com/office/word/2010/wordprocessingInk" xmlns:wne="http://schemas.microsoft.com/office/word/2006/wordml" xmlns:wps="http://schemas.microsoft.com/office/word/2010/wordprocessingShape" mc:Ignorable="w14 wp14">
+<w:endnotes xmlns:wpc="http://schemas.microsoft.com/office/word/2010/wordprocessingCanvas" xmlns:mo="http://schemas.microsoft.com/office/mac/office/2008/main" xmlns:mc="http://schemas.openxmlformats.org/markup-compatibility/2006" xmlns:mv="urn:schemas-microsoft-com:mac:vml" xmlns:o="urn:schemas-microsoft-com:office:office" xmlns:r="http://schemas.openxmlformats.org/officeDocument/2006/relationships" xmlns:m="http://schemas.openxmlformats.org/officeDocument/2006/math" xmlns:v="urn:schemas-microsoft-com:vml" xmlns:wp14="http://schemas.microsoft.com/office/word/2010/wordprocessingDrawing" xmlns:wp="http://schemas.openxmlformats.org/drawingml/2006/wordprocessingDrawing" xmlns:w10="urn:schemas-microsoft-com:office:word" xmlns:w="http://schemas.openxmlformats.org/wordprocessingml/2006/main" xmlns:w14="http://schemas.microsoft.com/office/word/2010/wordml" xmlns:wpg="http://schemas.microsoft.com/office/word/2010/wordprocessingGroup" xmlns:wpi="http://schemas.microsoft.com/office/word/2010/wordprocessingInk" xmlns:wne="http://schemas.microsoft.com/office/word/2006/wordml" xmlns:wps="http://schemas.microsoft.com/office/word/2010/wordprocessingShape" mc:Ignorable="w14 wp14">
   <w:endnote w:type="separator" w:id="-1">
     <w:p>
       <w:r>
@@ -9860,7 +9766,7 @@
 </file>
 
 <file path=word/footnotes.xml><?xml version="1.0" encoding="utf-8"?>
-<w:footnotes xmlns:wpc="http://schemas.microsoft.com/office/word/2010/wordprocessingCanvas" xmlns:mc="http://schemas.openxmlformats.org/markup-compatibility/2006" xmlns:o="urn:schemas-microsoft-com:office:office" xmlns:r="http://schemas.openxmlformats.org/officeDocument/2006/relationships" xmlns:m="http://schemas.openxmlformats.org/officeDocument/2006/math" xmlns:v="urn:schemas-microsoft-com:vml" xmlns:wp14="http://schemas.microsoft.com/office/word/2010/wordprocessingDrawing" xmlns:wp="http://schemas.openxmlformats.org/drawingml/2006/wordprocessingDrawing" xmlns:w10="urn:schemas-microsoft-com:office:word" xmlns:w="http://schemas.openxmlformats.org/wordprocessingml/2006/main" xmlns:w14="http://schemas.microsoft.com/office/word/2010/wordml" xmlns:wpg="http://schemas.microsoft.com/office/word/2010/wordprocessingGroup" xmlns:wpi="http://schemas.microsoft.com/office/word/2010/wordprocessingInk" xmlns:wne="http://schemas.microsoft.com/office/word/2006/wordml" xmlns:wps="http://schemas.microsoft.com/office/word/2010/wordprocessingShape" mc:Ignorable="w14 wp14">
+<w:footnotes xmlns:wpc="http://schemas.microsoft.com/office/word/2010/wordprocessingCanvas" xmlns:mo="http://schemas.microsoft.com/office/mac/office/2008/main" xmlns:mc="http://schemas.openxmlformats.org/markup-compatibility/2006" xmlns:mv="urn:schemas-microsoft-com:mac:vml" xmlns:o="urn:schemas-microsoft-com:office:office" xmlns:r="http://schemas.openxmlformats.org/officeDocument/2006/relationships" xmlns:m="http://schemas.openxmlformats.org/officeDocument/2006/math" xmlns:v="urn:schemas-microsoft-com:vml" xmlns:wp14="http://schemas.microsoft.com/office/word/2010/wordprocessingDrawing" xmlns:wp="http://schemas.openxmlformats.org/drawingml/2006/wordprocessingDrawing" xmlns:w10="urn:schemas-microsoft-com:office:word" xmlns:w="http://schemas.openxmlformats.org/wordprocessingml/2006/main" xmlns:w14="http://schemas.microsoft.com/office/word/2010/wordml" xmlns:wpg="http://schemas.microsoft.com/office/word/2010/wordprocessingGroup" xmlns:wpi="http://schemas.microsoft.com/office/word/2010/wordprocessingInk" xmlns:wne="http://schemas.microsoft.com/office/word/2006/wordml" xmlns:wps="http://schemas.microsoft.com/office/word/2010/wordprocessingShape" mc:Ignorable="w14 wp14">
   <w:footnote w:type="separator" w:id="-1">
     <w:p/>
   </w:footnote>
@@ -9875,7 +9781,7 @@
 </file>
 
 <file path=word/header1.xml><?xml version="1.0" encoding="utf-8"?>
-<w:hdr xmlns:wpc="http://schemas.microsoft.com/office/word/2010/wordprocessingCanvas" xmlns:mc="http://schemas.openxmlformats.org/markup-compatibility/2006" xmlns:o="urn:schemas-microsoft-com:office:office" xmlns:r="http://schemas.openxmlformats.org/officeDocument/2006/relationships" xmlns:m="http://schemas.openxmlformats.org/officeDocument/2006/math" xmlns:v="urn:schemas-microsoft-com:vml" xmlns:wp14="http://schemas.microsoft.com/office/word/2010/wordprocessingDrawing" xmlns:wp="http://schemas.openxmlformats.org/drawingml/2006/wordprocessingDrawing" xmlns:w10="urn:schemas-microsoft-com:office:word" xmlns:w="http://schemas.openxmlformats.org/wordprocessingml/2006/main" xmlns:w14="http://schemas.microsoft.com/office/word/2010/wordml" xmlns:wpg="http://schemas.microsoft.com/office/word/2010/wordprocessingGroup" xmlns:wpi="http://schemas.microsoft.com/office/word/2010/wordprocessingInk" xmlns:wne="http://schemas.microsoft.com/office/word/2006/wordml" xmlns:wps="http://schemas.microsoft.com/office/word/2010/wordprocessingShape" mc:Ignorable="w14 wp14">
+<w:hdr xmlns:wpc="http://schemas.microsoft.com/office/word/2010/wordprocessingCanvas" xmlns:mo="http://schemas.microsoft.com/office/mac/office/2008/main" xmlns:mc="http://schemas.openxmlformats.org/markup-compatibility/2006" xmlns:mv="urn:schemas-microsoft-com:mac:vml" xmlns:o="urn:schemas-microsoft-com:office:office" xmlns:r="http://schemas.openxmlformats.org/officeDocument/2006/relationships" xmlns:m="http://schemas.openxmlformats.org/officeDocument/2006/math" xmlns:v="urn:schemas-microsoft-com:vml" xmlns:wp14="http://schemas.microsoft.com/office/word/2010/wordprocessingDrawing" xmlns:wp="http://schemas.openxmlformats.org/drawingml/2006/wordprocessingDrawing" xmlns:w10="urn:schemas-microsoft-com:office:word" xmlns:w="http://schemas.openxmlformats.org/wordprocessingml/2006/main" xmlns:w14="http://schemas.microsoft.com/office/word/2010/wordml" xmlns:wpg="http://schemas.microsoft.com/office/word/2010/wordprocessingGroup" xmlns:wpi="http://schemas.microsoft.com/office/word/2010/wordprocessingInk" xmlns:wne="http://schemas.microsoft.com/office/word/2006/wordml" xmlns:wps="http://schemas.microsoft.com/office/word/2010/wordprocessingShape" mc:Ignorable="w14 wp14">
   <w:p>
     <w:pPr>
       <w:ind w:right="360"/>
@@ -9885,7 +9791,7 @@
 </file>
 
 <file path=word/numbering.xml><?xml version="1.0" encoding="utf-8"?>
-<w:numbering xmlns:wpc="http://schemas.microsoft.com/office/word/2010/wordprocessingCanvas" xmlns:mc="http://schemas.openxmlformats.org/markup-compatibility/2006" xmlns:o="urn:schemas-microsoft-com:office:office" xmlns:r="http://schemas.openxmlformats.org/officeDocument/2006/relationships" xmlns:m="http://schemas.openxmlformats.org/officeDocument/2006/math" xmlns:v="urn:schemas-microsoft-com:vml" xmlns:wp14="http://schemas.microsoft.com/office/word/2010/wordprocessingDrawing" xmlns:wp="http://schemas.openxmlformats.org/drawingml/2006/wordprocessingDrawing" xmlns:w10="urn:schemas-microsoft-com:office:word" xmlns:w="http://schemas.openxmlformats.org/wordprocessingml/2006/main" xmlns:w14="http://schemas.microsoft.com/office/word/2010/wordml" xmlns:wpg="http://schemas.microsoft.com/office/word/2010/wordprocessingGroup" xmlns:wpi="http://schemas.microsoft.com/office/word/2010/wordprocessingInk" xmlns:wne="http://schemas.microsoft.com/office/word/2006/wordml" xmlns:wps="http://schemas.microsoft.com/office/word/2010/wordprocessingShape" mc:Ignorable="w14 wp14">
+<w:numbering xmlns:wpc="http://schemas.microsoft.com/office/word/2010/wordprocessingCanvas" xmlns:mo="http://schemas.microsoft.com/office/mac/office/2008/main" xmlns:mc="http://schemas.openxmlformats.org/markup-compatibility/2006" xmlns:mv="urn:schemas-microsoft-com:mac:vml" xmlns:o="urn:schemas-microsoft-com:office:office" xmlns:r="http://schemas.openxmlformats.org/officeDocument/2006/relationships" xmlns:m="http://schemas.openxmlformats.org/officeDocument/2006/math" xmlns:v="urn:schemas-microsoft-com:vml" xmlns:wp14="http://schemas.microsoft.com/office/word/2010/wordprocessingDrawing" xmlns:wp="http://schemas.openxmlformats.org/drawingml/2006/wordprocessingDrawing" xmlns:w10="urn:schemas-microsoft-com:office:word" xmlns:w="http://schemas.openxmlformats.org/wordprocessingml/2006/main" xmlns:w14="http://schemas.microsoft.com/office/word/2010/wordml" xmlns:wpg="http://schemas.microsoft.com/office/word/2010/wordprocessingGroup" xmlns:wpi="http://schemas.microsoft.com/office/word/2010/wordprocessingInk" xmlns:wne="http://schemas.microsoft.com/office/word/2006/wordml" xmlns:wps="http://schemas.microsoft.com/office/word/2010/wordprocessingShape" mc:Ignorable="w14 wp14">
   <w:abstractNum w:abstractNumId="0">
     <w:nsid w:val="FFFFFFFB"/>
     <w:multiLevelType w:val="multilevel"/>
@@ -11861,7 +11767,7 @@
     </w:rPrDefault>
     <w:pPrDefault/>
   </w:docDefaults>
-  <w:latentStyles w:defLockedState="0" w:defUIPriority="0" w:defSemiHidden="0" w:defUnhideWhenUsed="0" w:defQFormat="0" w:count="267">
+  <w:latentStyles w:defLockedState="0" w:defUIPriority="0" w:defSemiHidden="0" w:defUnhideWhenUsed="0" w:defQFormat="0" w:count="276">
     <w:lsdException w:name="Normal" w:qFormat="1"/>
     <w:lsdException w:name="heading 1" w:qFormat="1"/>
     <w:lsdException w:name="heading 2" w:qFormat="1"/>
@@ -12478,7 +12384,7 @@
 </file>
 
 <file path=word/stylesWithEffects.xml><?xml version="1.0" encoding="utf-8"?>
-<w:styles xmlns:wpc="http://schemas.microsoft.com/office/word/2010/wordprocessingCanvas" xmlns:mc="http://schemas.openxmlformats.org/markup-compatibility/2006" xmlns:o="urn:schemas-microsoft-com:office:office" xmlns:r="http://schemas.openxmlformats.org/officeDocument/2006/relationships" xmlns:m="http://schemas.openxmlformats.org/officeDocument/2006/math" xmlns:v="urn:schemas-microsoft-com:vml" xmlns:wp14="http://schemas.microsoft.com/office/word/2010/wordprocessingDrawing" xmlns:wp="http://schemas.openxmlformats.org/drawingml/2006/wordprocessingDrawing" xmlns:w10="urn:schemas-microsoft-com:office:word" xmlns:w="http://schemas.openxmlformats.org/wordprocessingml/2006/main" xmlns:w14="http://schemas.microsoft.com/office/word/2010/wordml" xmlns:wpg="http://schemas.microsoft.com/office/word/2010/wordprocessingGroup" xmlns:wpi="http://schemas.microsoft.com/office/word/2010/wordprocessingInk" xmlns:wne="http://schemas.microsoft.com/office/word/2006/wordml" xmlns:wps="http://schemas.microsoft.com/office/word/2010/wordprocessingShape" mc:Ignorable="w14 wp14">
+<w:styles xmlns:wpc="http://schemas.microsoft.com/office/word/2010/wordprocessingCanvas" xmlns:mo="http://schemas.microsoft.com/office/mac/office/2008/main" xmlns:mc="http://schemas.openxmlformats.org/markup-compatibility/2006" xmlns:mv="urn:schemas-microsoft-com:mac:vml" xmlns:o="urn:schemas-microsoft-com:office:office" xmlns:r="http://schemas.openxmlformats.org/officeDocument/2006/relationships" xmlns:m="http://schemas.openxmlformats.org/officeDocument/2006/math" xmlns:v="urn:schemas-microsoft-com:vml" xmlns:wp14="http://schemas.microsoft.com/office/word/2010/wordprocessingDrawing" xmlns:wp="http://schemas.openxmlformats.org/drawingml/2006/wordprocessingDrawing" xmlns:w10="urn:schemas-microsoft-com:office:word" xmlns:w="http://schemas.openxmlformats.org/wordprocessingml/2006/main" xmlns:w14="http://schemas.microsoft.com/office/word/2010/wordml" xmlns:wpg="http://schemas.microsoft.com/office/word/2010/wordprocessingGroup" xmlns:wpi="http://schemas.microsoft.com/office/word/2010/wordprocessingInk" xmlns:wne="http://schemas.microsoft.com/office/word/2006/wordml" xmlns:wps="http://schemas.microsoft.com/office/word/2010/wordprocessingShape" mc:Ignorable="w14 wp14">
   <w:docDefaults>
     <w:rPrDefault>
       <w:rPr>
@@ -12488,7 +12394,7 @@
     </w:rPrDefault>
     <w:pPrDefault/>
   </w:docDefaults>
-  <w:latentStyles w:defLockedState="0" w:defUIPriority="0" w:defSemiHidden="0" w:defUnhideWhenUsed="0" w:defQFormat="0" w:count="267">
+  <w:latentStyles w:defLockedState="0" w:defUIPriority="0" w:defSemiHidden="0" w:defUnhideWhenUsed="0" w:defQFormat="0" w:count="276">
     <w:lsdException w:name="Normal" w:qFormat="1"/>
     <w:lsdException w:name="heading 1" w:qFormat="1"/>
     <w:lsdException w:name="heading 2" w:qFormat="1"/>
@@ -13150,8 +13056,8 @@
         <c:manualLayout>
           <c:xMode val="edge"/>
           <c:yMode val="edge"/>
-          <c:x val="0.30316639254366096"/>
-          <c:y val="0"/>
+          <c:x val="0.303166392543661"/>
+          <c:y val="0.0"/>
         </c:manualLayout>
       </c:layout>
       <c:overlay val="0"/>
@@ -13169,10 +13075,10 @@
           <c:layoutTarget val="inner"/>
           <c:xMode val="edge"/>
           <c:yMode val="edge"/>
-          <c:x val="6.6244017075120815E-2"/>
-          <c:y val="0.14891696750902528"/>
-          <c:w val="0.88312356701564498"/>
-          <c:h val="0.57289504545414471"/>
+          <c:x val="0.0662440170751208"/>
+          <c:y val="0.148916967509025"/>
+          <c:w val="0.883123567015645"/>
+          <c:h val="0.572895045454145"/>
         </c:manualLayout>
       </c:layout>
       <c:lineChart>
@@ -13222,43 +13128,43 @@
                 <c:formatCode>d/m;@</c:formatCode>
                 <c:ptCount val="13"/>
                 <c:pt idx="0">
-                  <c:v>39946</c:v>
+                  <c:v>39946.0</c:v>
                 </c:pt>
                 <c:pt idx="1">
-                  <c:v>39947</c:v>
+                  <c:v>39947.0</c:v>
                 </c:pt>
                 <c:pt idx="2">
-                  <c:v>39948</c:v>
+                  <c:v>39948.0</c:v>
                 </c:pt>
                 <c:pt idx="3">
-                  <c:v>39949</c:v>
+                  <c:v>39949.0</c:v>
                 </c:pt>
                 <c:pt idx="4">
-                  <c:v>39950</c:v>
+                  <c:v>39950.0</c:v>
                 </c:pt>
                 <c:pt idx="5">
-                  <c:v>39951</c:v>
+                  <c:v>39951.0</c:v>
                 </c:pt>
                 <c:pt idx="6">
-                  <c:v>39952</c:v>
+                  <c:v>39952.0</c:v>
                 </c:pt>
                 <c:pt idx="7">
-                  <c:v>39953</c:v>
+                  <c:v>39953.0</c:v>
                 </c:pt>
                 <c:pt idx="8">
-                  <c:v>39954</c:v>
+                  <c:v>39954.0</c:v>
                 </c:pt>
                 <c:pt idx="9">
-                  <c:v>39955</c:v>
+                  <c:v>39955.0</c:v>
                 </c:pt>
                 <c:pt idx="10">
-                  <c:v>39956</c:v>
+                  <c:v>39956.0</c:v>
                 </c:pt>
                 <c:pt idx="11">
-                  <c:v>39957</c:v>
+                  <c:v>39957.0</c:v>
                 </c:pt>
                 <c:pt idx="12">
-                  <c:v>39958</c:v>
+                  <c:v>39958.0</c:v>
                 </c:pt>
               </c:numCache>
             </c:numRef>
@@ -13270,43 +13176,43 @@
                 <c:formatCode>General</c:formatCode>
                 <c:ptCount val="13"/>
                 <c:pt idx="0">
-                  <c:v>17</c:v>
+                  <c:v>17.0</c:v>
                 </c:pt>
                 <c:pt idx="1">
-                  <c:v>3</c:v>
+                  <c:v>3.0</c:v>
                 </c:pt>
                 <c:pt idx="2">
-                  <c:v>0</c:v>
+                  <c:v>0.0</c:v>
                 </c:pt>
                 <c:pt idx="3">
-                  <c:v>13</c:v>
+                  <c:v>13.0</c:v>
                 </c:pt>
                 <c:pt idx="4">
-                  <c:v>4</c:v>
+                  <c:v>4.0</c:v>
                 </c:pt>
                 <c:pt idx="5">
-                  <c:v>0</c:v>
+                  <c:v>0.0</c:v>
                 </c:pt>
                 <c:pt idx="6">
-                  <c:v>1</c:v>
+                  <c:v>1.0</c:v>
                 </c:pt>
                 <c:pt idx="7">
-                  <c:v>0</c:v>
+                  <c:v>0.0</c:v>
                 </c:pt>
                 <c:pt idx="8">
-                  <c:v>1</c:v>
+                  <c:v>1.0</c:v>
                 </c:pt>
                 <c:pt idx="9">
-                  <c:v>1</c:v>
+                  <c:v>1.0</c:v>
                 </c:pt>
                 <c:pt idx="10">
-                  <c:v>3</c:v>
+                  <c:v>3.0</c:v>
                 </c:pt>
                 <c:pt idx="11">
-                  <c:v>0</c:v>
+                  <c:v>0.0</c:v>
                 </c:pt>
                 <c:pt idx="12">
-                  <c:v>0</c:v>
+                  <c:v>0.0</c:v>
                 </c:pt>
               </c:numCache>
             </c:numRef>
@@ -13357,43 +13263,43 @@
                 <c:formatCode>d/m;@</c:formatCode>
                 <c:ptCount val="13"/>
                 <c:pt idx="0">
-                  <c:v>39946</c:v>
+                  <c:v>39946.0</c:v>
                 </c:pt>
                 <c:pt idx="1">
-                  <c:v>39947</c:v>
+                  <c:v>39947.0</c:v>
                 </c:pt>
                 <c:pt idx="2">
-                  <c:v>39948</c:v>
+                  <c:v>39948.0</c:v>
                 </c:pt>
                 <c:pt idx="3">
-                  <c:v>39949</c:v>
+                  <c:v>39949.0</c:v>
                 </c:pt>
                 <c:pt idx="4">
-                  <c:v>39950</c:v>
+                  <c:v>39950.0</c:v>
                 </c:pt>
                 <c:pt idx="5">
-                  <c:v>39951</c:v>
+                  <c:v>39951.0</c:v>
                 </c:pt>
                 <c:pt idx="6">
-                  <c:v>39952</c:v>
+                  <c:v>39952.0</c:v>
                 </c:pt>
                 <c:pt idx="7">
-                  <c:v>39953</c:v>
+                  <c:v>39953.0</c:v>
                 </c:pt>
                 <c:pt idx="8">
-                  <c:v>39954</c:v>
+                  <c:v>39954.0</c:v>
                 </c:pt>
                 <c:pt idx="9">
-                  <c:v>39955</c:v>
+                  <c:v>39955.0</c:v>
                 </c:pt>
                 <c:pt idx="10">
-                  <c:v>39956</c:v>
+                  <c:v>39956.0</c:v>
                 </c:pt>
                 <c:pt idx="11">
-                  <c:v>39957</c:v>
+                  <c:v>39957.0</c:v>
                 </c:pt>
                 <c:pt idx="12">
-                  <c:v>39958</c:v>
+                  <c:v>39958.0</c:v>
                 </c:pt>
               </c:numCache>
             </c:numRef>
@@ -13405,43 +13311,43 @@
                 <c:formatCode>General</c:formatCode>
                 <c:ptCount val="13"/>
                 <c:pt idx="0">
-                  <c:v>0</c:v>
+                  <c:v>0.0</c:v>
                 </c:pt>
                 <c:pt idx="1">
-                  <c:v>2</c:v>
+                  <c:v>2.0</c:v>
                 </c:pt>
                 <c:pt idx="2">
-                  <c:v>10</c:v>
+                  <c:v>10.0</c:v>
                 </c:pt>
                 <c:pt idx="3">
-                  <c:v>2</c:v>
+                  <c:v>2.0</c:v>
                 </c:pt>
                 <c:pt idx="4">
-                  <c:v>10</c:v>
+                  <c:v>10.0</c:v>
                 </c:pt>
                 <c:pt idx="5">
-                  <c:v>3</c:v>
+                  <c:v>3.0</c:v>
                 </c:pt>
                 <c:pt idx="6">
-                  <c:v>0</c:v>
+                  <c:v>0.0</c:v>
                 </c:pt>
                 <c:pt idx="7">
-                  <c:v>1</c:v>
+                  <c:v>1.0</c:v>
                 </c:pt>
                 <c:pt idx="8">
-                  <c:v>5</c:v>
+                  <c:v>5.0</c:v>
                 </c:pt>
                 <c:pt idx="9">
-                  <c:v>6</c:v>
+                  <c:v>6.0</c:v>
                 </c:pt>
                 <c:pt idx="10">
-                  <c:v>4</c:v>
+                  <c:v>4.0</c:v>
                 </c:pt>
                 <c:pt idx="11">
-                  <c:v>0</c:v>
+                  <c:v>0.0</c:v>
                 </c:pt>
                 <c:pt idx="12">
-                  <c:v>0</c:v>
+                  <c:v>0.0</c:v>
                 </c:pt>
               </c:numCache>
             </c:numRef>
@@ -13492,43 +13398,43 @@
                 <c:formatCode>d/m;@</c:formatCode>
                 <c:ptCount val="13"/>
                 <c:pt idx="0">
-                  <c:v>39946</c:v>
+                  <c:v>39946.0</c:v>
                 </c:pt>
                 <c:pt idx="1">
-                  <c:v>39947</c:v>
+                  <c:v>39947.0</c:v>
                 </c:pt>
                 <c:pt idx="2">
-                  <c:v>39948</c:v>
+                  <c:v>39948.0</c:v>
                 </c:pt>
                 <c:pt idx="3">
-                  <c:v>39949</c:v>
+                  <c:v>39949.0</c:v>
                 </c:pt>
                 <c:pt idx="4">
-                  <c:v>39950</c:v>
+                  <c:v>39950.0</c:v>
                 </c:pt>
                 <c:pt idx="5">
-                  <c:v>39951</c:v>
+                  <c:v>39951.0</c:v>
                 </c:pt>
                 <c:pt idx="6">
-                  <c:v>39952</c:v>
+                  <c:v>39952.0</c:v>
                 </c:pt>
                 <c:pt idx="7">
-                  <c:v>39953</c:v>
+                  <c:v>39953.0</c:v>
                 </c:pt>
                 <c:pt idx="8">
-                  <c:v>39954</c:v>
+                  <c:v>39954.0</c:v>
                 </c:pt>
                 <c:pt idx="9">
-                  <c:v>39955</c:v>
+                  <c:v>39955.0</c:v>
                 </c:pt>
                 <c:pt idx="10">
-                  <c:v>39956</c:v>
+                  <c:v>39956.0</c:v>
                 </c:pt>
                 <c:pt idx="11">
-                  <c:v>39957</c:v>
+                  <c:v>39957.0</c:v>
                 </c:pt>
                 <c:pt idx="12">
-                  <c:v>39958</c:v>
+                  <c:v>39958.0</c:v>
                 </c:pt>
               </c:numCache>
             </c:numRef>
@@ -13540,43 +13446,43 @@
                 <c:formatCode>General</c:formatCode>
                 <c:ptCount val="13"/>
                 <c:pt idx="0">
-                  <c:v>17</c:v>
+                  <c:v>17.0</c:v>
                 </c:pt>
                 <c:pt idx="1">
-                  <c:v>18</c:v>
+                  <c:v>18.0</c:v>
                 </c:pt>
                 <c:pt idx="2">
-                  <c:v>8</c:v>
+                  <c:v>8.0</c:v>
                 </c:pt>
                 <c:pt idx="3">
-                  <c:v>19</c:v>
+                  <c:v>19.0</c:v>
                 </c:pt>
                 <c:pt idx="4">
-                  <c:v>13</c:v>
+                  <c:v>13.0</c:v>
                 </c:pt>
                 <c:pt idx="5">
-                  <c:v>10</c:v>
+                  <c:v>10.0</c:v>
                 </c:pt>
                 <c:pt idx="6">
-                  <c:v>11</c:v>
+                  <c:v>11.0</c:v>
                 </c:pt>
                 <c:pt idx="7">
-                  <c:v>10</c:v>
+                  <c:v>10.0</c:v>
                 </c:pt>
                 <c:pt idx="8">
-                  <c:v>6</c:v>
+                  <c:v>6.0</c:v>
                 </c:pt>
                 <c:pt idx="9">
-                  <c:v>1</c:v>
+                  <c:v>1.0</c:v>
                 </c:pt>
                 <c:pt idx="10">
-                  <c:v>0</c:v>
+                  <c:v>0.0</c:v>
                 </c:pt>
                 <c:pt idx="11">
-                  <c:v>0</c:v>
+                  <c:v>0.0</c:v>
                 </c:pt>
                 <c:pt idx="12">
-                  <c:v>0</c:v>
+                  <c:v>0.0</c:v>
                 </c:pt>
               </c:numCache>
             </c:numRef>
@@ -13593,11 +13499,11 @@
         </c:dLbls>
         <c:marker val="1"/>
         <c:smooth val="0"/>
-        <c:axId val="113831936"/>
-        <c:axId val="113834240"/>
+        <c:axId val="2066525528"/>
+        <c:axId val="2044729032"/>
       </c:lineChart>
       <c:dateAx>
-        <c:axId val="113831936"/>
+        <c:axId val="2066525528"/>
         <c:scaling>
           <c:orientation val="minMax"/>
         </c:scaling>
@@ -13617,18 +13523,18 @@
             <a:endParaRPr lang="en-US"/>
           </a:p>
         </c:txPr>
-        <c:crossAx val="113834240"/>
+        <c:crossAx val="2044729032"/>
         <c:crosses val="autoZero"/>
         <c:auto val="1"/>
         <c:lblOffset val="100"/>
         <c:baseTimeUnit val="days"/>
-        <c:majorUnit val="2"/>
+        <c:majorUnit val="2.0"/>
         <c:majorTimeUnit val="days"/>
-        <c:minorUnit val="1"/>
+        <c:minorUnit val="1.0"/>
         <c:minorTimeUnit val="days"/>
       </c:dateAx>
       <c:valAx>
-        <c:axId val="113834240"/>
+        <c:axId val="2044729032"/>
         <c:scaling>
           <c:orientation val="minMax"/>
         </c:scaling>
@@ -13670,7 +13576,7 @@
             <a:endParaRPr lang="en-US"/>
           </a:p>
         </c:txPr>
-        <c:crossAx val="113831936"/>
+        <c:crossAx val="2066525528"/>
         <c:crosses val="autoZero"/>
         <c:crossBetween val="between"/>
       </c:valAx>
@@ -13793,8 +13699,8 @@
         <c:manualLayout>
           <c:xMode val="edge"/>
           <c:yMode val="edge"/>
-          <c:x val="3.276379746381361E-2"/>
-          <c:y val="3.0098404882052282E-3"/>
+          <c:x val="0.0327637974638136"/>
+          <c:y val="0.00300984048820523"/>
         </c:manualLayout>
       </c:layout>
       <c:overlay val="0"/>
@@ -13823,8 +13729,8 @@
               <c:idx val="0"/>
               <c:layout>
                 <c:manualLayout>
-                  <c:x val="2.2655077206258308E-2"/>
-                  <c:y val="9.664258544971896E-2"/>
+                  <c:x val="0.0226550772062583"/>
+                  <c:y val="0.0966425854497189"/>
                 </c:manualLayout>
               </c:layout>
               <c:showLegendKey val="0"/>
@@ -13838,8 +13744,8 @@
               <c:idx val="1"/>
               <c:layout>
                 <c:manualLayout>
-                  <c:x val="0.16126151657010984"/>
-                  <c:y val="-2.325540576777748E-2"/>
+                  <c:x val="0.16126151657011"/>
+                  <c:y val="-0.0232554057677775"/>
                 </c:manualLayout>
               </c:layout>
               <c:showLegendKey val="0"/>
@@ -13853,8 +13759,8 @@
               <c:idx val="2"/>
               <c:layout>
                 <c:manualLayout>
-                  <c:x val="-0.27094767699492112"/>
-                  <c:y val="-1.0673977142144506E-2"/>
+                  <c:x val="-0.270947676994921"/>
+                  <c:y val="-0.0106739771421445"/>
                 </c:manualLayout>
               </c:layout>
               <c:showLegendKey val="0"/>
@@ -13868,8 +13774,8 @@
               <c:idx val="3"/>
               <c:layout>
                 <c:manualLayout>
-                  <c:x val="-9.0798820990200826E-2"/>
-                  <c:y val="2.8390661693604088E-2"/>
+                  <c:x val="-0.0907988209902008"/>
+                  <c:y val="0.0283906616936041"/>
                 </c:manualLayout>
               </c:layout>
               <c:tx>
@@ -13897,8 +13803,8 @@
               <c:idx val="4"/>
               <c:layout>
                 <c:manualLayout>
-                  <c:x val="-0.16970494861263072"/>
-                  <c:y val="1.6998772986194063E-2"/>
+                  <c:x val="-0.169704948612631"/>
+                  <c:y val="0.0169987729861941"/>
                 </c:manualLayout>
               </c:layout>
               <c:showLegendKey val="0"/>
@@ -13953,16 +13859,16 @@
                 <c:formatCode>General</c:formatCode>
                 <c:ptCount val="5"/>
                 <c:pt idx="0">
-                  <c:v>10</c:v>
+                  <c:v>10.0</c:v>
                 </c:pt>
                 <c:pt idx="1">
-                  <c:v>6</c:v>
+                  <c:v>6.0</c:v>
                 </c:pt>
                 <c:pt idx="2">
-                  <c:v>7</c:v>
+                  <c:v>7.0</c:v>
                 </c:pt>
                 <c:pt idx="3">
-                  <c:v>16</c:v>
+                  <c:v>16.0</c:v>
                 </c:pt>
               </c:numCache>
             </c:numRef>
@@ -14024,8 +13930,8 @@
         <c:manualLayout>
           <c:xMode val="edge"/>
           <c:yMode val="edge"/>
-          <c:x val="2.3917397569039652E-3"/>
-          <c:y val="3.0098404882052282E-3"/>
+          <c:x val="0.00239173975690397"/>
+          <c:y val="0.00300984048820523"/>
         </c:manualLayout>
       </c:layout>
       <c:overlay val="0"/>
@@ -14054,8 +13960,8 @@
               <c:idx val="0"/>
               <c:layout>
                 <c:manualLayout>
-                  <c:x val="7.5881118504833825E-2"/>
-                  <c:y val="7.6003022841958992E-2"/>
+                  <c:x val="0.0758811185048338"/>
+                  <c:y val="0.076003022841959"/>
                 </c:manualLayout>
               </c:layout>
               <c:showLegendKey val="0"/>
@@ -14069,8 +13975,8 @@
               <c:idx val="1"/>
               <c:layout>
                 <c:manualLayout>
-                  <c:x val="0.16126151657010984"/>
-                  <c:y val="-2.325540576777748E-2"/>
+                  <c:x val="0.16126151657011"/>
+                  <c:y val="-0.0232554057677775"/>
                 </c:manualLayout>
               </c:layout>
               <c:showLegendKey val="0"/>
@@ -14084,8 +13990,8 @@
               <c:idx val="2"/>
               <c:layout>
                 <c:manualLayout>
-                  <c:x val="-9.0481329230115677E-4"/>
-                  <c:y val="-3.2667095467210933E-3"/>
+                  <c:x val="-0.000904813292301156"/>
+                  <c:y val="-0.00326670954672109"/>
                 </c:manualLayout>
               </c:layout>
               <c:showLegendKey val="0"/>
@@ -14099,8 +14005,8 @@
               <c:idx val="3"/>
               <c:layout>
                 <c:manualLayout>
-                  <c:x val="-5.49434771171321E-2"/>
-                  <c:y val="8.5239479514393368E-2"/>
+                  <c:x val="-0.0549434771171321"/>
+                  <c:y val="0.0852394795143934"/>
                 </c:manualLayout>
               </c:layout>
               <c:tx>
@@ -14127,8 +14033,8 @@
               <c:idx val="4"/>
               <c:layout>
                 <c:manualLayout>
-                  <c:x val="-0.21332842381873832"/>
-                  <c:y val="5.3435175458874475E-2"/>
+                  <c:x val="-0.213328423818738"/>
+                  <c:y val="0.0534351754588745"/>
                 </c:manualLayout>
               </c:layout>
               <c:showLegendKey val="0"/>
@@ -14186,19 +14092,19 @@
                 <c:formatCode>General</c:formatCode>
                 <c:ptCount val="5"/>
                 <c:pt idx="0">
-                  <c:v>10</c:v>
+                  <c:v>10.0</c:v>
                 </c:pt>
                 <c:pt idx="1">
-                  <c:v>6</c:v>
+                  <c:v>6.0</c:v>
                 </c:pt>
                 <c:pt idx="2">
-                  <c:v>7</c:v>
+                  <c:v>7.0</c:v>
                 </c:pt>
                 <c:pt idx="3">
-                  <c:v>16</c:v>
+                  <c:v>16.0</c:v>
                 </c:pt>
                 <c:pt idx="4">
-                  <c:v>2</c:v>
+                  <c:v>2.0</c:v>
                 </c:pt>
               </c:numCache>
             </c:numRef>
@@ -14260,8 +14166,8 @@
         <c:manualLayout>
           <c:xMode val="edge"/>
           <c:yMode val="edge"/>
-          <c:x val="1.2946986541837329E-2"/>
-          <c:y val="3.0088890255905512E-3"/>
+          <c:x val="0.0129469865418373"/>
+          <c:y val="0.00300888902559055"/>
         </c:manualLayout>
       </c:layout>
       <c:overlay val="0"/>
@@ -14273,10 +14179,10 @@
           <c:layoutTarget val="inner"/>
           <c:xMode val="edge"/>
           <c:yMode val="edge"/>
-          <c:x val="0.30405654738702215"/>
-          <c:y val="0.23817858439394132"/>
-          <c:w val="0.3082787176355431"/>
-          <c:h val="0.52476642638637938"/>
+          <c:x val="0.304056547387022"/>
+          <c:y val="0.238178584393941"/>
+          <c:w val="0.308278717635543"/>
+          <c:h val="0.524766426386379"/>
         </c:manualLayout>
       </c:layout>
       <c:pieChart>
@@ -14300,8 +14206,8 @@
               <c:idx val="0"/>
               <c:layout>
                 <c:manualLayout>
-                  <c:x val="0.27892289712962476"/>
-                  <c:y val="2.7158436907228866E-2"/>
+                  <c:x val="0.278922897129625"/>
+                  <c:y val="0.0271584369072289"/>
                 </c:manualLayout>
               </c:layout>
               <c:tx>
@@ -14333,8 +14239,8 @@
               <c:idx val="1"/>
               <c:layout>
                 <c:manualLayout>
-                  <c:x val="0.18058489225913063"/>
-                  <c:y val="0.18028896078422318"/>
+                  <c:x val="0.180584892259131"/>
+                  <c:y val="0.180288960784223"/>
                 </c:manualLayout>
               </c:layout>
               <c:tx>
@@ -14366,8 +14272,8 @@
               <c:idx val="2"/>
               <c:layout>
                 <c:manualLayout>
-                  <c:x val="0.18897682168472915"/>
-                  <c:y val="9.4007252095708066E-2"/>
+                  <c:x val="0.188976821684729"/>
+                  <c:y val="0.094007252095708"/>
                 </c:manualLayout>
               </c:layout>
               <c:tx>
@@ -14399,8 +14305,8 @@
               <c:idx val="3"/>
               <c:layout>
                 <c:manualLayout>
-                  <c:x val="0.14903904470415374"/>
-                  <c:y val="6.349814390040906E-2"/>
+                  <c:x val="0.149039044704154"/>
+                  <c:y val="0.0634981439004091"/>
                 </c:manualLayout>
               </c:layout>
               <c:tx>
@@ -14432,8 +14338,8 @@
               <c:idx val="4"/>
               <c:layout>
                 <c:manualLayout>
-                  <c:x val="-1.252319094987322E-2"/>
-                  <c:y val="0.17032963651831715"/>
+                  <c:x val="-0.0125231909498732"/>
+                  <c:y val="0.170329636518317"/>
                 </c:manualLayout>
               </c:layout>
               <c:tx>
@@ -14465,8 +14371,8 @@
               <c:idx val="5"/>
               <c:layout>
                 <c:manualLayout>
-                  <c:x val="-6.0169225422164692E-2"/>
-                  <c:y val="0.14556072265159017"/>
+                  <c:x val="-0.0601692254221647"/>
+                  <c:y val="0.14556072265159"/>
                 </c:manualLayout>
               </c:layout>
               <c:tx>
@@ -14498,8 +14404,8 @@
               <c:idx val="6"/>
               <c:layout>
                 <c:manualLayout>
-                  <c:x val="-0.13901275599765944"/>
-                  <c:y val="0.14149894080019199"/>
+                  <c:x val="-0.139012755997659"/>
+                  <c:y val="0.141498940800192"/>
                 </c:manualLayout>
               </c:layout>
               <c:tx>
@@ -14581,25 +14487,25 @@
                 <c:formatCode>General</c:formatCode>
                 <c:ptCount val="7"/>
                 <c:pt idx="0">
-                  <c:v>5</c:v>
+                  <c:v>5.0</c:v>
                 </c:pt>
                 <c:pt idx="1">
-                  <c:v>6</c:v>
+                  <c:v>6.0</c:v>
                 </c:pt>
                 <c:pt idx="2">
-                  <c:v>13</c:v>
+                  <c:v>13.0</c:v>
                 </c:pt>
                 <c:pt idx="3">
-                  <c:v>6</c:v>
+                  <c:v>6.0</c:v>
                 </c:pt>
                 <c:pt idx="4">
-                  <c:v>6</c:v>
+                  <c:v>6.0</c:v>
                 </c:pt>
                 <c:pt idx="5">
-                  <c:v>7</c:v>
+                  <c:v>7.0</c:v>
                 </c:pt>
                 <c:pt idx="6">
-                  <c:v>9</c:v>
+                  <c:v>9.0</c:v>
                 </c:pt>
               </c:numCache>
             </c:numRef>
@@ -14917,7 +14823,7 @@
 </file>
 
 <file path=customXml/itemProps1.xml><?xml version="1.0" encoding="utf-8"?>
-<ds:datastoreItem xmlns:ds="http://schemas.openxmlformats.org/officeDocument/2006/customXml" ds:itemID="{F75DB1F5-7F1A-40F4-9B1A-15A235A853A4}">
+<ds:datastoreItem xmlns:ds="http://schemas.openxmlformats.org/officeDocument/2006/customXml" ds:itemID="{F7D19157-72B3-8343-BE5D-58CB63C04A8C}">
   <ds:schemaRefs>
     <ds:schemaRef ds:uri="http://schemas.openxmlformats.org/officeDocument/2006/bibliography"/>
   </ds:schemaRefs>

</xml_diff>